<commit_message>
descriptive figures of GWP data and ACLED
</commit_message>
<xml_diff>
--- a/research/Myanmar_Proposal.docx
+++ b/research/Myanmar_Proposal.docx
@@ -320,7 +320,23 @@
           <w:rFonts w:eastAsiaTheme="majorEastAsia"/>
           <w:color w:val="000000" w:themeColor="text1"/>
         </w:rPr>
-        <w:t xml:space="preserve"> is typically conducted in Western countries during relatively peaceful times. This </w:t>
+        <w:t xml:space="preserve"> is typically conducted in Western countries during relatively peaceful times.</w:t>
+      </w:r>
+      <w:r>
+        <w:rPr>
+          <w:rStyle w:val="normaltextrun"/>
+          <w:rFonts w:eastAsiaTheme="majorEastAsia"/>
+          <w:color w:val="000000" w:themeColor="text1"/>
+        </w:rPr>
+        <w:t xml:space="preserve"> </w:t>
+      </w:r>
+      <w:r>
+        <w:rPr>
+          <w:rStyle w:val="normaltextrun"/>
+          <w:rFonts w:eastAsiaTheme="majorEastAsia"/>
+          <w:color w:val="000000" w:themeColor="text1"/>
+        </w:rPr>
+        <w:t xml:space="preserve">This </w:t>
       </w:r>
       <w:r>
         <w:rPr>
@@ -544,6 +560,7 @@
         <w:jc w:val="both"/>
         <w:textAlignment w:val="baseline"/>
         <w:rPr>
+          <w:rStyle w:val="normaltextrun"/>
           <w:b/>
           <w:bCs/>
           <w:color w:val="000000" w:themeColor="text1"/>
@@ -577,19 +594,15 @@
         </w:rPr>
         <w:t>so far</w:t>
       </w:r>
-    </w:p>
-    <w:p>
-      <w:pPr>
-        <w:pStyle w:val="paragraph"/>
-        <w:spacing w:after="0"/>
-        <w:jc w:val="both"/>
-        <w:textAlignment w:val="baseline"/>
-        <w:rPr>
-          <w:rStyle w:val="normaltextrun"/>
-          <w:rFonts w:eastAsiaTheme="majorEastAsia"/>
-          <w:color w:val="000000" w:themeColor="text1"/>
-        </w:rPr>
-      </w:pPr>
+      <w:r>
+        <w:rPr>
+          <w:b/>
+          <w:bCs/>
+          <w:color w:val="000000" w:themeColor="text1"/>
+          <w:u w:val="single"/>
+        </w:rPr>
+        <w:br/>
+      </w:r>
       <w:r>
         <w:rPr>
           <w:rStyle w:val="normaltextrun"/>
@@ -751,7 +764,23 @@
           <w:rFonts w:eastAsiaTheme="majorEastAsia"/>
           <w:color w:val="000000" w:themeColor="text1"/>
         </w:rPr>
-        <w:t>less likely (OR = 0.20, 95% CI 0.17</w:t>
+        <w:t>less likely</w:t>
+      </w:r>
+      <w:r>
+        <w:rPr>
+          <w:rStyle w:val="normaltextrun"/>
+          <w:rFonts w:eastAsiaTheme="majorEastAsia"/>
+          <w:color w:val="000000" w:themeColor="text1"/>
+        </w:rPr>
+        <w:t xml:space="preserve"> </w:t>
+      </w:r>
+      <w:r>
+        <w:rPr>
+          <w:rStyle w:val="normaltextrun"/>
+          <w:rFonts w:eastAsiaTheme="majorEastAsia"/>
+          <w:color w:val="000000" w:themeColor="text1"/>
+        </w:rPr>
+        <w:t>(OR = 0.20, 95% CI 0.17</w:t>
       </w:r>
       <w:r>
         <w:rPr>
@@ -1152,7 +1181,63 @@
           <w:rFonts w:eastAsiaTheme="majorEastAsia"/>
           <w:color w:val="000000" w:themeColor="text1"/>
         </w:rPr>
-        <w:t xml:space="preserve">11 terrorist attack in New York, in the US and the US’s </w:t>
+        <w:t xml:space="preserve">11 terrorist attack in New York, in the US and the US’s military actions to combat terrorism. </w:t>
+      </w:r>
+      <w:r>
+        <w:rPr>
+          <w:rStyle w:val="normaltextrun"/>
+          <w:rFonts w:eastAsiaTheme="majorEastAsia"/>
+          <w:color w:val="000000" w:themeColor="text1"/>
+        </w:rPr>
+        <w:t>It examined</w:t>
+      </w:r>
+      <w:r>
+        <w:rPr>
+          <w:rStyle w:val="normaltextrun"/>
+          <w:rFonts w:eastAsiaTheme="majorEastAsia"/>
+          <w:color w:val="000000" w:themeColor="text1"/>
+        </w:rPr>
+        <w:t xml:space="preserve"> the well-being trends in Afghanistan from 2018-20</w:t>
+      </w:r>
+      <w:r>
+        <w:rPr>
+          <w:rStyle w:val="normaltextrun"/>
+          <w:rFonts w:eastAsiaTheme="majorEastAsia"/>
+          <w:color w:val="000000" w:themeColor="text1"/>
+        </w:rPr>
+        <w:t>19</w:t>
+      </w:r>
+      <w:r>
+        <w:rPr>
+          <w:rStyle w:val="normaltextrun"/>
+          <w:rFonts w:eastAsiaTheme="majorEastAsia"/>
+          <w:color w:val="000000" w:themeColor="text1"/>
+        </w:rPr>
+        <w:t>, 2021 following the US</w:t>
+      </w:r>
+      <w:r>
+        <w:rPr>
+          <w:rStyle w:val="normaltextrun"/>
+          <w:rFonts w:eastAsiaTheme="majorEastAsia"/>
+          <w:color w:val="000000" w:themeColor="text1"/>
+        </w:rPr>
+        <w:t xml:space="preserve"> government withdrawing its remaining</w:t>
+      </w:r>
+      <w:r>
+        <w:rPr>
+          <w:rStyle w:val="normaltextrun"/>
+          <w:rFonts w:eastAsiaTheme="majorEastAsia"/>
+          <w:color w:val="000000" w:themeColor="text1"/>
+        </w:rPr>
+        <w:t xml:space="preserve"> military</w:t>
+      </w:r>
+      <w:r>
+        <w:rPr>
+          <w:rStyle w:val="normaltextrun"/>
+          <w:rFonts w:eastAsiaTheme="majorEastAsia"/>
+          <w:color w:val="000000" w:themeColor="text1"/>
+        </w:rPr>
+        <w:t xml:space="preserve"> personnel from the </w:t>
       </w:r>
       <w:r>
         <w:rPr>
@@ -1161,63 +1246,7 @@
           <w:color w:val="000000" w:themeColor="text1"/>
         </w:rPr>
         <w:lastRenderedPageBreak/>
-        <w:t xml:space="preserve">military actions to combat terrorism. </w:t>
-      </w:r>
-      <w:r>
-        <w:rPr>
-          <w:rStyle w:val="normaltextrun"/>
-          <w:rFonts w:eastAsiaTheme="majorEastAsia"/>
-          <w:color w:val="000000" w:themeColor="text1"/>
-        </w:rPr>
-        <w:t>It examined</w:t>
-      </w:r>
-      <w:r>
-        <w:rPr>
-          <w:rStyle w:val="normaltextrun"/>
-          <w:rFonts w:eastAsiaTheme="majorEastAsia"/>
-          <w:color w:val="000000" w:themeColor="text1"/>
-        </w:rPr>
-        <w:t xml:space="preserve"> the well-being trends in Afghanistan from 2018-20</w:t>
-      </w:r>
-      <w:r>
-        <w:rPr>
-          <w:rStyle w:val="normaltextrun"/>
-          <w:rFonts w:eastAsiaTheme="majorEastAsia"/>
-          <w:color w:val="000000" w:themeColor="text1"/>
-        </w:rPr>
-        <w:t>19</w:t>
-      </w:r>
-      <w:r>
-        <w:rPr>
-          <w:rStyle w:val="normaltextrun"/>
-          <w:rFonts w:eastAsiaTheme="majorEastAsia"/>
-          <w:color w:val="000000" w:themeColor="text1"/>
-        </w:rPr>
-        <w:t>, 2021 following the US</w:t>
-      </w:r>
-      <w:r>
-        <w:rPr>
-          <w:rStyle w:val="normaltextrun"/>
-          <w:rFonts w:eastAsiaTheme="majorEastAsia"/>
-          <w:color w:val="000000" w:themeColor="text1"/>
-        </w:rPr>
-        <w:t xml:space="preserve"> government withdrawing its remaining</w:t>
-      </w:r>
-      <w:r>
-        <w:rPr>
-          <w:rStyle w:val="normaltextrun"/>
-          <w:rFonts w:eastAsiaTheme="majorEastAsia"/>
-          <w:color w:val="000000" w:themeColor="text1"/>
-        </w:rPr>
-        <w:t xml:space="preserve"> military</w:t>
-      </w:r>
-      <w:r>
-        <w:rPr>
-          <w:rStyle w:val="normaltextrun"/>
-          <w:rFonts w:eastAsiaTheme="majorEastAsia"/>
-          <w:color w:val="000000" w:themeColor="text1"/>
-        </w:rPr>
-        <w:t xml:space="preserve"> personnel from the country, and 2022 when the country was once again under the Taliban control</w:t>
+        <w:t>country, and 2022 when the country was once again under the Taliban control</w:t>
       </w:r>
       <w:r>
         <w:rPr>
@@ -1745,8 +1774,6 @@
         <w:jc w:val="both"/>
         <w:textAlignment w:val="baseline"/>
         <w:rPr>
-          <w:b/>
-          <w:bCs/>
           <w:color w:val="000000" w:themeColor="text1"/>
         </w:rPr>
       </w:pPr>
@@ -1772,13 +1799,7 @@
         <w:rPr>
           <w:color w:val="000000" w:themeColor="text1"/>
         </w:rPr>
-        <w:t xml:space="preserve">he common </w:t>
-      </w:r>
-      <w:r>
-        <w:rPr>
-          <w:color w:val="000000" w:themeColor="text1"/>
-        </w:rPr>
-        <w:t xml:space="preserve">well-being impacts of conflicts, while highlighting the some of the forgotten conflicts happening in the world. </w:t>
+        <w:t xml:space="preserve">he common well-being impacts of conflicts, while highlighting the some of the forgotten conflicts happening in the world. </w:t>
       </w:r>
     </w:p>
     <w:p>
@@ -1824,15 +1845,7 @@
           <w:rFonts w:eastAsiaTheme="majorEastAsia"/>
           <w:color w:val="000000" w:themeColor="text1"/>
         </w:rPr>
-        <w:t>It is made</w:t>
-      </w:r>
-      <w:r>
-        <w:rPr>
-          <w:rStyle w:val="normaltextrun"/>
-          <w:rFonts w:eastAsiaTheme="majorEastAsia"/>
-          <w:color w:val="000000" w:themeColor="text1"/>
-        </w:rPr>
-        <w:t xml:space="preserve"> possible because </w:t>
+        <w:t xml:space="preserve">It is made possible because </w:t>
       </w:r>
     </w:p>
     <w:p>
@@ -2081,7 +2094,7 @@
         <w:rPr>
           <w:color w:val="000000" w:themeColor="text1"/>
         </w:rPr>
-        <w:t xml:space="preserve"> between parliamentary democracy and autocratic ruling</w:t>
+        <w:t xml:space="preserve"> between autocratic ruling</w:t>
       </w:r>
       <w:r>
         <w:rPr>
@@ -2117,7 +2130,80 @@
         <w:rPr>
           <w:color w:val="000000" w:themeColor="text1"/>
         </w:rPr>
-        <w:t xml:space="preserve">. The Saffron Revolution, a nation-wide movement against the military regime, in 2007 ushered in </w:t>
+        <w:t>, and brief periods of parliamentary democracy</w:t>
+      </w:r>
+      <w:r>
+        <w:rPr>
+          <w:color w:val="000000" w:themeColor="text1"/>
+        </w:rPr>
+        <w:t xml:space="preserve"> </w:t>
+      </w:r>
+      <w:r>
+        <w:rPr>
+          <w:color w:val="000000" w:themeColor="text1"/>
+        </w:rPr>
+        <w:fldChar w:fldCharType="begin"/>
+      </w:r>
+      <w:r>
+        <w:rPr>
+          <w:color w:val="000000" w:themeColor="text1"/>
+        </w:rPr>
+        <w:instrText xml:space="preserve"> ADDIN ZOTERO_ITEM CSL_CITATION {"citationID":"J1D5sE5l","properties":{"formattedCitation":"(BBC News, 2023)","plainCitation":"(BBC News, 2023)","noteIndex":0},"citationItems":[{"id":10757,"uris":["http://zotero.org/users/4532769/items/PAKAJJ9L"],"itemData":{"id":10757,"type":"article-newspaper","abstract":"Provides an overview of Myanmar, including key dates and facts about this South East Asian country.","container-title":"BBC News","event-place":"London, United Kingdom","language":"en-GB","publisher-place":"London, United Kingdom","section":"Asia","source":"www.bbc.com","title":"Myanmar country profile","URL":"https://www.bbc.com/news/world-asia-pacific-12990563","author":[{"literal":"BBC News"}],"accessed":{"date-parts":[["2025",7,8]]},"issued":{"date-parts":[["2023",5,26]]}}}],"schema":"https://github.com/citation-style-language/schema/raw/master/csl-citation.json"} </w:instrText>
+      </w:r>
+      <w:r>
+        <w:rPr>
+          <w:color w:val="000000" w:themeColor="text1"/>
+        </w:rPr>
+        <w:fldChar w:fldCharType="separate"/>
+      </w:r>
+      <w:r>
+        <w:rPr>
+          <w:noProof/>
+          <w:color w:val="000000" w:themeColor="text1"/>
+        </w:rPr>
+        <w:t>(BBC News, 2023)</w:t>
+      </w:r>
+      <w:r>
+        <w:rPr>
+          <w:color w:val="000000" w:themeColor="text1"/>
+        </w:rPr>
+        <w:fldChar w:fldCharType="end"/>
+      </w:r>
+      <w:r>
+        <w:rPr>
+          <w:color w:val="000000" w:themeColor="text1"/>
+        </w:rPr>
+        <w:t xml:space="preserve">. The Saffron Revolution, a nation-wide movement </w:t>
+      </w:r>
+      <w:r>
+        <w:rPr>
+          <w:color w:val="000000" w:themeColor="text1"/>
+        </w:rPr>
+        <w:t xml:space="preserve">led by </w:t>
+      </w:r>
+      <w:r>
+        <w:rPr>
+          <w:color w:val="000000" w:themeColor="text1"/>
+        </w:rPr>
+        <w:t xml:space="preserve">young </w:t>
+      </w:r>
+      <w:r>
+        <w:rPr>
+          <w:color w:val="000000" w:themeColor="text1"/>
+        </w:rPr>
+        <w:t xml:space="preserve">Buddhist monks </w:t>
+      </w:r>
+      <w:r>
+        <w:rPr>
+          <w:color w:val="000000" w:themeColor="text1"/>
+        </w:rPr>
+        <w:t xml:space="preserve">and </w:t>
+      </w:r>
+      <w:r>
+        <w:rPr>
+          <w:color w:val="000000" w:themeColor="text1"/>
+        </w:rPr>
+        <w:t xml:space="preserve">against the military regime, in 2007 ushered in </w:t>
       </w:r>
       <w:r>
         <w:rPr>
@@ -2147,7 +2233,44 @@
         <w:rPr>
           <w:color w:val="000000" w:themeColor="text1"/>
         </w:rPr>
-        <w:t xml:space="preserve">military junta. </w:t>
+        <w:t>military junta</w:t>
+      </w:r>
+      <w:r>
+        <w:rPr>
+          <w:color w:val="000000" w:themeColor="text1"/>
+        </w:rPr>
+        <w:fldChar w:fldCharType="begin"/>
+      </w:r>
+      <w:r>
+        <w:rPr>
+          <w:color w:val="000000" w:themeColor="text1"/>
+        </w:rPr>
+        <w:instrText xml:space="preserve"> ADDIN ZOTERO_ITEM CSL_CITATION {"citationID":"n6qygVae","properties":{"formattedCitation":"(Steinberg, 2008)","plainCitation":"(Steinberg, 2008)","noteIndex":0},"citationItems":[{"id":10759,"uris":["http://zotero.org/users/4532769/items/CGFT973W"],"itemData":{"id":10759,"type":"article-journal","container-title":"Georgetown Journal of International Affairs","ISSN":"1526-0054","issue":"2","note":"publisher: Georgetown University Press","page":"51-58","source":"JSTOR","title":"Globalization, Dissent, and Orthodoxy: Burma/Myanmar and the Saffron Revolution","title-short":"Globalization, Dissent, and Orthodoxy","volume":"9","author":[{"family":"Steinberg","given":"David"}],"issued":{"date-parts":[["2008"]]}}}],"schema":"https://github.com/citation-style-language/schema/raw/master/csl-citation.json"} </w:instrText>
+      </w:r>
+      <w:r>
+        <w:rPr>
+          <w:color w:val="000000" w:themeColor="text1"/>
+        </w:rPr>
+        <w:fldChar w:fldCharType="separate"/>
+      </w:r>
+      <w:r>
+        <w:rPr>
+          <w:noProof/>
+          <w:color w:val="000000" w:themeColor="text1"/>
+        </w:rPr>
+        <w:t>(Steinberg, 2008)</w:t>
+      </w:r>
+      <w:r>
+        <w:rPr>
+          <w:color w:val="000000" w:themeColor="text1"/>
+        </w:rPr>
+        <w:fldChar w:fldCharType="end"/>
+      </w:r>
+      <w:r>
+        <w:rPr>
+          <w:color w:val="000000" w:themeColor="text1"/>
+        </w:rPr>
+        <w:t xml:space="preserve">. </w:t>
       </w:r>
       <w:r>
         <w:rPr>
@@ -2225,14 +2348,14 @@
         <w:rPr>
           <w:color w:val="000000" w:themeColor="text1"/>
         </w:rPr>
-        <w:t xml:space="preserve">, the most </w:t>
+        <w:t xml:space="preserve">, the most notable </w:t>
       </w:r>
       <w:r>
         <w:rPr>
           <w:color w:val="000000" w:themeColor="text1"/>
         </w:rPr>
         <w:lastRenderedPageBreak/>
-        <w:t>notable democratic leaders in the nation</w:t>
+        <w:t>democratic leaders in the nation</w:t>
       </w:r>
       <w:r>
         <w:rPr>
@@ -2367,7 +2490,303 @@
           <w:rFonts w:eastAsiaTheme="majorEastAsia"/>
           <w:color w:val="000000" w:themeColor="text1"/>
         </w:rPr>
-        <w:t xml:space="preserve"> were deposed and detained and the results of the last National Elections were declared invalid. </w:t>
+        <w:t xml:space="preserve"> were deposed and detained and the results of the last National Elections were declared invalid.</w:t>
+      </w:r>
+      <w:r>
+        <w:rPr>
+          <w:rStyle w:val="normaltextrun"/>
+          <w:rFonts w:eastAsiaTheme="majorEastAsia"/>
+          <w:color w:val="000000" w:themeColor="text1"/>
+        </w:rPr>
+        <w:t xml:space="preserve"> </w:t>
+      </w:r>
+      <w:r>
+        <w:rPr>
+          <w:rStyle w:val="normaltextrun"/>
+          <w:rFonts w:eastAsiaTheme="majorEastAsia"/>
+          <w:color w:val="000000" w:themeColor="text1"/>
+        </w:rPr>
+        <w:t>N</w:t>
+      </w:r>
+      <w:r>
+        <w:rPr>
+          <w:rStyle w:val="normaltextrun"/>
+          <w:rFonts w:eastAsiaTheme="majorEastAsia"/>
+          <w:color w:val="000000" w:themeColor="text1"/>
+        </w:rPr>
+        <w:t xml:space="preserve">ation-wide </w:t>
+      </w:r>
+      <w:r>
+        <w:rPr>
+          <w:rStyle w:val="normaltextrun"/>
+          <w:rFonts w:eastAsiaTheme="majorEastAsia"/>
+          <w:color w:val="000000" w:themeColor="text1"/>
+        </w:rPr>
+        <w:t>protests</w:t>
+      </w:r>
+      <w:r>
+        <w:rPr>
+          <w:rStyle w:val="normaltextrun"/>
+          <w:rFonts w:eastAsiaTheme="majorEastAsia"/>
+          <w:color w:val="000000" w:themeColor="text1"/>
+        </w:rPr>
+        <w:t xml:space="preserve"> </w:t>
+      </w:r>
+      <w:r>
+        <w:rPr>
+          <w:rStyle w:val="normaltextrun"/>
+          <w:rFonts w:eastAsiaTheme="majorEastAsia"/>
+          <w:color w:val="000000" w:themeColor="text1"/>
+        </w:rPr>
+        <w:t xml:space="preserve">against </w:t>
+      </w:r>
+      <w:r>
+        <w:rPr>
+          <w:rStyle w:val="normaltextrun"/>
+          <w:rFonts w:eastAsiaTheme="majorEastAsia"/>
+          <w:color w:val="000000" w:themeColor="text1"/>
+        </w:rPr>
+        <w:t xml:space="preserve">the military junta by </w:t>
+      </w:r>
+      <w:r>
+        <w:rPr>
+          <w:rStyle w:val="normaltextrun"/>
+          <w:rFonts w:eastAsiaTheme="majorEastAsia"/>
+          <w:color w:val="000000" w:themeColor="text1"/>
+        </w:rPr>
+        <w:t>civilians,</w:t>
+      </w:r>
+      <w:r>
+        <w:rPr>
+          <w:rStyle w:val="normaltextrun"/>
+          <w:rFonts w:eastAsiaTheme="majorEastAsia"/>
+          <w:color w:val="000000" w:themeColor="text1"/>
+        </w:rPr>
+        <w:t xml:space="preserve"> professionals,</w:t>
+      </w:r>
+      <w:r>
+        <w:rPr>
+          <w:rStyle w:val="normaltextrun"/>
+          <w:rFonts w:eastAsiaTheme="majorEastAsia"/>
+          <w:color w:val="000000" w:themeColor="text1"/>
+        </w:rPr>
+        <w:t xml:space="preserve"> </w:t>
+      </w:r>
+      <w:r>
+        <w:rPr>
+          <w:rStyle w:val="normaltextrun"/>
+          <w:rFonts w:eastAsiaTheme="majorEastAsia"/>
+          <w:color w:val="000000" w:themeColor="text1"/>
+        </w:rPr>
+        <w:t xml:space="preserve">opposition party, and </w:t>
+      </w:r>
+      <w:r>
+        <w:rPr>
+          <w:rStyle w:val="normaltextrun"/>
+          <w:rFonts w:eastAsiaTheme="majorEastAsia"/>
+          <w:color w:val="000000" w:themeColor="text1"/>
+        </w:rPr>
+        <w:t>ethnic minorities</w:t>
+      </w:r>
+      <w:r>
+        <w:rPr>
+          <w:rStyle w:val="normaltextrun"/>
+          <w:rFonts w:eastAsiaTheme="majorEastAsia"/>
+          <w:color w:val="000000" w:themeColor="text1"/>
+        </w:rPr>
+        <w:t xml:space="preserve"> erupted subsequently. </w:t>
+      </w:r>
+      <w:r>
+        <w:rPr>
+          <w:rStyle w:val="normaltextrun"/>
+          <w:rFonts w:eastAsiaTheme="majorEastAsia"/>
+          <w:color w:val="000000" w:themeColor="text1"/>
+        </w:rPr>
+        <w:t xml:space="preserve">In response, the </w:t>
+      </w:r>
+      <w:r>
+        <w:rPr>
+          <w:rStyle w:val="normaltextrun"/>
+          <w:rFonts w:eastAsiaTheme="majorEastAsia"/>
+          <w:color w:val="000000" w:themeColor="text1"/>
+        </w:rPr>
+        <w:t xml:space="preserve">military </w:t>
+      </w:r>
+      <w:r>
+        <w:rPr>
+          <w:rStyle w:val="normaltextrun"/>
+          <w:rFonts w:eastAsiaTheme="majorEastAsia"/>
+          <w:color w:val="000000" w:themeColor="text1"/>
+        </w:rPr>
+        <w:t>junta has resorted to indiscriminate attacks and restricted civilian access to essential resources</w:t>
+      </w:r>
+      <w:r>
+        <w:rPr>
+          <w:rStyle w:val="normaltextrun"/>
+          <w:rFonts w:eastAsiaTheme="majorEastAsia"/>
+          <w:color w:val="000000" w:themeColor="text1"/>
+        </w:rPr>
+        <w:t xml:space="preserve">. </w:t>
+      </w:r>
+      <w:r>
+        <w:rPr>
+          <w:rStyle w:val="normaltextrun"/>
+          <w:rFonts w:eastAsiaTheme="majorEastAsia"/>
+          <w:color w:val="000000" w:themeColor="text1"/>
+        </w:rPr>
+        <w:t xml:space="preserve">By late 2021, at least 1,500 people were </w:t>
+      </w:r>
+      <w:r>
+        <w:rPr>
+          <w:rStyle w:val="normaltextrun"/>
+          <w:rFonts w:eastAsiaTheme="majorEastAsia"/>
+          <w:color w:val="000000" w:themeColor="text1"/>
+        </w:rPr>
+        <w:t xml:space="preserve">killed </w:t>
+      </w:r>
+      <w:r>
+        <w:rPr>
+          <w:rStyle w:val="normaltextrun"/>
+          <w:rFonts w:eastAsiaTheme="majorEastAsia"/>
+          <w:color w:val="000000" w:themeColor="text1"/>
+        </w:rPr>
+        <w:t xml:space="preserve">by the military. </w:t>
+      </w:r>
+      <w:r>
+        <w:rPr>
+          <w:rStyle w:val="normaltextrun"/>
+          <w:rFonts w:eastAsiaTheme="majorEastAsia"/>
+          <w:color w:val="000000" w:themeColor="text1"/>
+        </w:rPr>
+        <w:t xml:space="preserve">This </w:t>
+      </w:r>
+      <w:r>
+        <w:rPr>
+          <w:rStyle w:val="normaltextrun"/>
+          <w:rFonts w:eastAsiaTheme="majorEastAsia"/>
+          <w:color w:val="000000" w:themeColor="text1"/>
+        </w:rPr>
+        <w:t xml:space="preserve">heightened political tension </w:t>
+      </w:r>
+      <w:r>
+        <w:rPr>
+          <w:rStyle w:val="normaltextrun"/>
+          <w:rFonts w:eastAsiaTheme="majorEastAsia"/>
+          <w:color w:val="000000" w:themeColor="text1"/>
+        </w:rPr>
+        <w:t xml:space="preserve">has given rise </w:t>
+      </w:r>
+      <w:r>
+        <w:rPr>
+          <w:rStyle w:val="normaltextrun"/>
+          <w:rFonts w:eastAsiaTheme="majorEastAsia"/>
+          <w:color w:val="000000" w:themeColor="text1"/>
+        </w:rPr>
+        <w:t>to</w:t>
+      </w:r>
+      <w:r>
+        <w:rPr>
+          <w:rStyle w:val="normaltextrun"/>
+          <w:rFonts w:eastAsiaTheme="majorEastAsia"/>
+          <w:color w:val="000000" w:themeColor="text1"/>
+        </w:rPr>
+        <w:t xml:space="preserve"> over </w:t>
+      </w:r>
+      <w:r>
+        <w:rPr>
+          <w:rStyle w:val="normaltextrun"/>
+          <w:rFonts w:eastAsiaTheme="majorEastAsia"/>
+          <w:color w:val="000000" w:themeColor="text1"/>
+        </w:rPr>
+        <w:t>thousands</w:t>
+      </w:r>
+      <w:r>
+        <w:rPr>
+          <w:rStyle w:val="normaltextrun"/>
+          <w:rFonts w:eastAsiaTheme="majorEastAsia"/>
+          <w:color w:val="000000" w:themeColor="text1"/>
+        </w:rPr>
+        <w:t xml:space="preserve"> non-state resistance groups</w:t>
+      </w:r>
+      <w:r>
+        <w:rPr>
+          <w:rStyle w:val="normaltextrun"/>
+          <w:rFonts w:eastAsiaTheme="majorEastAsia"/>
+          <w:color w:val="000000" w:themeColor="text1"/>
+        </w:rPr>
+        <w:t xml:space="preserve"> (e.g., military arm of the exiled government and ethnic minority armies)</w:t>
+      </w:r>
+      <w:r>
+        <w:rPr>
+          <w:rStyle w:val="normaltextrun"/>
+          <w:rFonts w:eastAsiaTheme="majorEastAsia"/>
+          <w:color w:val="000000" w:themeColor="text1"/>
+        </w:rPr>
+        <w:t xml:space="preserve"> </w:t>
+      </w:r>
+      <w:r>
+        <w:rPr>
+          <w:rStyle w:val="normaltextrun"/>
+          <w:rFonts w:eastAsiaTheme="majorEastAsia"/>
+          <w:color w:val="000000" w:themeColor="text1"/>
+        </w:rPr>
+        <w:t xml:space="preserve">which </w:t>
+      </w:r>
+      <w:r>
+        <w:rPr>
+          <w:rStyle w:val="normaltextrun"/>
+          <w:rFonts w:eastAsiaTheme="majorEastAsia"/>
+          <w:color w:val="000000" w:themeColor="text1"/>
+        </w:rPr>
+        <w:t>combat the military junta</w:t>
+      </w:r>
+      <w:r>
+        <w:rPr>
+          <w:rStyle w:val="normaltextrun"/>
+          <w:rFonts w:eastAsiaTheme="majorEastAsia"/>
+          <w:color w:val="000000" w:themeColor="text1"/>
+        </w:rPr>
+        <w:t>,</w:t>
+      </w:r>
+      <w:r>
+        <w:rPr>
+          <w:rStyle w:val="normaltextrun"/>
+          <w:rFonts w:eastAsiaTheme="majorEastAsia"/>
+          <w:color w:val="000000" w:themeColor="text1"/>
+        </w:rPr>
+        <w:t xml:space="preserve"> engulf</w:t>
+      </w:r>
+      <w:r>
+        <w:rPr>
+          <w:rStyle w:val="normaltextrun"/>
+          <w:rFonts w:eastAsiaTheme="majorEastAsia"/>
+          <w:color w:val="000000" w:themeColor="text1"/>
+        </w:rPr>
+        <w:t>ing the country</w:t>
+      </w:r>
+      <w:r>
+        <w:rPr>
+          <w:rStyle w:val="normaltextrun"/>
+          <w:rFonts w:eastAsiaTheme="majorEastAsia"/>
+          <w:color w:val="000000" w:themeColor="text1"/>
+        </w:rPr>
+        <w:t xml:space="preserve"> in extreme violence since</w:t>
+      </w:r>
+      <w:r>
+        <w:rPr>
+          <w:rStyle w:val="normaltextrun"/>
+          <w:rFonts w:eastAsiaTheme="majorEastAsia"/>
+          <w:color w:val="000000" w:themeColor="text1"/>
+        </w:rPr>
+        <w:t>.</w:t>
+      </w:r>
+      <w:r>
+        <w:rPr>
+          <w:rStyle w:val="normaltextrun"/>
+          <w:rFonts w:eastAsiaTheme="majorEastAsia"/>
+          <w:color w:val="000000" w:themeColor="text1"/>
+        </w:rPr>
+        <w:t xml:space="preserve"> </w:t>
       </w:r>
     </w:p>
     <w:p>
@@ -2391,33 +2810,33 @@
         <w:textAlignment w:val="baseline"/>
         <w:rPr>
           <w:rStyle w:val="normaltextrun"/>
-          <w:color w:val="000000" w:themeColor="text1"/>
-        </w:rPr>
-      </w:pPr>
-      <w:r>
-        <w:rPr>
-          <w:rStyle w:val="normaltextrun"/>
-          <w:rFonts w:eastAsiaTheme="majorEastAsia"/>
-          <w:color w:val="000000" w:themeColor="text1"/>
-        </w:rPr>
-        <w:t>N</w:t>
-      </w:r>
-      <w:r>
-        <w:rPr>
-          <w:rStyle w:val="normaltextrun"/>
-          <w:rFonts w:eastAsiaTheme="majorEastAsia"/>
-          <w:color w:val="000000" w:themeColor="text1"/>
-        </w:rPr>
-        <w:t xml:space="preserve">ation-wide </w:t>
-      </w:r>
-      <w:proofErr w:type="gramStart"/>
-      <w:r>
-        <w:rPr>
-          <w:rStyle w:val="normaltextrun"/>
-          <w:rFonts w:eastAsiaTheme="majorEastAsia"/>
-          <w:color w:val="000000" w:themeColor="text1"/>
-        </w:rPr>
-        <w:t>protests</w:t>
+          <w:rFonts w:eastAsiaTheme="majorEastAsia"/>
+          <w:color w:val="000000" w:themeColor="text1"/>
+        </w:rPr>
+      </w:pPr>
+      <w:r>
+        <w:rPr>
+          <w:rStyle w:val="normaltextrun"/>
+          <w:rFonts w:eastAsiaTheme="majorEastAsia"/>
+          <w:color w:val="000000" w:themeColor="text1"/>
+        </w:rPr>
+        <w:t xml:space="preserve">The year 2024 marked the most devastating year for civilians, with at least 1,824 civilians killed </w:t>
+      </w:r>
+      <w:r>
+        <w:rPr>
+          <w:rStyle w:val="normaltextrun"/>
+          <w:rFonts w:eastAsiaTheme="majorEastAsia"/>
+          <w:color w:val="000000" w:themeColor="text1"/>
+        </w:rPr>
+        <w:t xml:space="preserve">and over 40% of the deceased being </w:t>
+      </w:r>
+      <w:r>
+        <w:rPr>
+          <w:rStyle w:val="normaltextrun"/>
+          <w:rFonts w:eastAsiaTheme="majorEastAsia"/>
+          <w:color w:val="000000" w:themeColor="text1"/>
+        </w:rPr>
+        <w:t>women and children</w:t>
       </w:r>
       <w:r>
         <w:rPr>
@@ -2433,9 +2852,49 @@
           <w:rFonts w:eastAsiaTheme="majorEastAsia"/>
           <w:color w:val="000000" w:themeColor="text1"/>
         </w:rPr>
-        <w:t>against</w:t>
-      </w:r>
-      <w:proofErr w:type="gramEnd"/>
+        <w:fldChar w:fldCharType="begin"/>
+      </w:r>
+      <w:r>
+        <w:rPr>
+          <w:rStyle w:val="normaltextrun"/>
+          <w:rFonts w:eastAsiaTheme="majorEastAsia"/>
+          <w:color w:val="000000" w:themeColor="text1"/>
+        </w:rPr>
+        <w:instrText xml:space="preserve"> ADDIN ZOTERO_ITEM CSL_CITATION {"citationID":"WsV63CVq","properties":{"formattedCitation":"(United Nations High Commissioner for Refugees, 2025b)","plainCitation":"(United Nations High Commissioner for Refugees, 2025b)","noteIndex":0},"citationItems":[{"id":10632,"uris":["http://zotero.org/users/4532769/items/DLWVK2SF"],"itemData":{"id":10632,"type":"report","title":"Update on the Human Rights Situation in Myanmar Overview of developments in 2024","author":[{"literal":"United Nations High Commissioner for Refugees"}],"issued":{"date-parts":[["2025",1]]}}}],"schema":"https://github.com/citation-style-language/schema/raw/master/csl-citation.json"} </w:instrText>
+      </w:r>
+      <w:r>
+        <w:rPr>
+          <w:rStyle w:val="normaltextrun"/>
+          <w:rFonts w:eastAsiaTheme="majorEastAsia"/>
+          <w:color w:val="000000" w:themeColor="text1"/>
+        </w:rPr>
+        <w:fldChar w:fldCharType="separate"/>
+      </w:r>
+      <w:r>
+        <w:rPr>
+          <w:rStyle w:val="normaltextrun"/>
+          <w:rFonts w:eastAsiaTheme="majorEastAsia"/>
+          <w:noProof/>
+          <w:color w:val="000000" w:themeColor="text1"/>
+        </w:rPr>
+        <w:t>(United Nations High Commissioner for Refugees, 2025b)</w:t>
+      </w:r>
+      <w:r>
+        <w:rPr>
+          <w:rStyle w:val="normaltextrun"/>
+          <w:rFonts w:eastAsiaTheme="majorEastAsia"/>
+          <w:color w:val="000000" w:themeColor="text1"/>
+        </w:rPr>
+        <w:fldChar w:fldCharType="end"/>
+      </w:r>
+      <w:r>
+        <w:rPr>
+          <w:rStyle w:val="normaltextrun"/>
+          <w:rFonts w:eastAsiaTheme="majorEastAsia"/>
+          <w:color w:val="000000" w:themeColor="text1"/>
+        </w:rPr>
+        <w:t>.</w:t>
+      </w:r>
       <w:r>
         <w:rPr>
           <w:rStyle w:val="normaltextrun"/>
@@ -2450,23 +2909,15 @@
           <w:rFonts w:eastAsiaTheme="majorEastAsia"/>
           <w:color w:val="000000" w:themeColor="text1"/>
         </w:rPr>
-        <w:t xml:space="preserve">the military junta by </w:t>
-      </w:r>
-      <w:r>
-        <w:rPr>
-          <w:rStyle w:val="normaltextrun"/>
-          <w:rFonts w:eastAsiaTheme="majorEastAsia"/>
-          <w:color w:val="000000" w:themeColor="text1"/>
-        </w:rPr>
-        <w:t>civilians,</w:t>
-      </w:r>
-      <w:r>
-        <w:rPr>
-          <w:rStyle w:val="normaltextrun"/>
-          <w:rFonts w:eastAsiaTheme="majorEastAsia"/>
-          <w:color w:val="000000" w:themeColor="text1"/>
-        </w:rPr>
-        <w:t xml:space="preserve"> professionals,</w:t>
+        <w:t xml:space="preserve">By the end of 2024, 3 years since the violent turnover of the democratic government, more than 19.9 million people or </w:t>
+      </w:r>
+      <w:r>
+        <w:rPr>
+          <w:rStyle w:val="normaltextrun"/>
+          <w:rFonts w:eastAsiaTheme="majorEastAsia"/>
+          <w:color w:val="000000" w:themeColor="text1"/>
+        </w:rPr>
+        <w:t>one-third of the population relying on humanitarian assistance</w:t>
       </w:r>
       <w:r>
         <w:rPr>
@@ -2482,47 +2933,134 @@
           <w:rFonts w:eastAsiaTheme="majorEastAsia"/>
           <w:color w:val="000000" w:themeColor="text1"/>
         </w:rPr>
-        <w:t xml:space="preserve">opposition party, and </w:t>
-      </w:r>
-      <w:r>
-        <w:rPr>
-          <w:rStyle w:val="normaltextrun"/>
-          <w:rFonts w:eastAsiaTheme="majorEastAsia"/>
-          <w:color w:val="000000" w:themeColor="text1"/>
-        </w:rPr>
-        <w:t>ethnic minorities</w:t>
-      </w:r>
-      <w:r>
-        <w:rPr>
-          <w:rStyle w:val="normaltextrun"/>
-          <w:rFonts w:eastAsiaTheme="majorEastAsia"/>
-          <w:color w:val="000000" w:themeColor="text1"/>
-        </w:rPr>
-        <w:t xml:space="preserve"> erupted subsequently. </w:t>
-      </w:r>
-      <w:r>
-        <w:rPr>
-          <w:rStyle w:val="normaltextrun"/>
-          <w:rFonts w:eastAsiaTheme="majorEastAsia"/>
-          <w:color w:val="000000" w:themeColor="text1"/>
-        </w:rPr>
-        <w:t xml:space="preserve">In response, the </w:t>
-      </w:r>
-      <w:r>
-        <w:rPr>
-          <w:rStyle w:val="normaltextrun"/>
-          <w:rFonts w:eastAsiaTheme="majorEastAsia"/>
-          <w:color w:val="000000" w:themeColor="text1"/>
-        </w:rPr>
-        <w:t xml:space="preserve">military </w:t>
-      </w:r>
-      <w:r>
-        <w:rPr>
-          <w:rStyle w:val="normaltextrun"/>
-          <w:rFonts w:eastAsiaTheme="majorEastAsia"/>
-          <w:color w:val="000000" w:themeColor="text1"/>
-        </w:rPr>
-        <w:t>junta has resorted to indiscriminate attacks and restricted civilian access to essential resources</w:t>
+        <w:fldChar w:fldCharType="begin"/>
+      </w:r>
+      <w:r>
+        <w:rPr>
+          <w:rStyle w:val="normaltextrun"/>
+          <w:rFonts w:eastAsiaTheme="majorEastAsia"/>
+          <w:color w:val="000000" w:themeColor="text1"/>
+        </w:rPr>
+        <w:instrText xml:space="preserve"> ADDIN ZOTERO_ITEM CSL_CITATION {"citationID":"9cXPMqcg","properties":{"formattedCitation":"(United Nations Office for the Coordination of Humanitarian Affairs, 2025)","plainCitation":"(United Nations Office for the Coordination of Humanitarian Affairs, 2025)","noteIndex":0},"citationItems":[{"id":10618,"uris":["http://zotero.org/users/4532769/items/VEVN8ZYN"],"itemData":{"id":10618,"type":"report","language":"en","number":"43","title":"Myanmar Humanitarian Update","URL":"https://www.unocha.org/publications/report/myanmar/myanmar-humanitarian-update-no-43-reflecting-2024-and-preparing-2025","author":[{"literal":"United Nations Office for the Coordination of Humanitarian Affairs"}],"accessed":{"date-parts":[["2025",6,25]]},"issued":{"date-parts":[["2025",1,3]]}}}],"schema":"https://github.com/citation-style-language/schema/raw/master/csl-citation.json"} </w:instrText>
+      </w:r>
+      <w:r>
+        <w:rPr>
+          <w:rStyle w:val="normaltextrun"/>
+          <w:rFonts w:eastAsiaTheme="majorEastAsia"/>
+          <w:color w:val="000000" w:themeColor="text1"/>
+        </w:rPr>
+        <w:fldChar w:fldCharType="separate"/>
+      </w:r>
+      <w:r>
+        <w:rPr>
+          <w:color w:val="000000"/>
+        </w:rPr>
+        <w:t>(United Nations Office for the Coordination of Humanitarian Affairs, 2025)</w:t>
+      </w:r>
+      <w:r>
+        <w:rPr>
+          <w:rStyle w:val="normaltextrun"/>
+          <w:rFonts w:eastAsiaTheme="majorEastAsia"/>
+          <w:color w:val="000000" w:themeColor="text1"/>
+        </w:rPr>
+        <w:fldChar w:fldCharType="end"/>
+      </w:r>
+      <w:r>
+        <w:rPr>
+          <w:rStyle w:val="normaltextrun"/>
+          <w:rFonts w:eastAsiaTheme="majorEastAsia"/>
+          <w:color w:val="000000" w:themeColor="text1"/>
+        </w:rPr>
+        <w:t xml:space="preserve">. Furthermore, </w:t>
+      </w:r>
+      <w:r>
+        <w:rPr>
+          <w:rStyle w:val="normaltextrun"/>
+          <w:rFonts w:eastAsiaTheme="majorEastAsia"/>
+          <w:color w:val="000000" w:themeColor="text1"/>
+        </w:rPr>
+        <w:t xml:space="preserve">over </w:t>
+      </w:r>
+      <w:r>
+        <w:rPr>
+          <w:rStyle w:val="normaltextrun"/>
+          <w:rFonts w:eastAsiaTheme="majorEastAsia"/>
+          <w:color w:val="000000" w:themeColor="text1"/>
+        </w:rPr>
+        <w:t>3</w:t>
+      </w:r>
+      <w:r>
+        <w:rPr>
+          <w:rStyle w:val="normaltextrun"/>
+          <w:rFonts w:eastAsiaTheme="majorEastAsia"/>
+          <w:color w:val="000000" w:themeColor="text1"/>
+        </w:rPr>
+        <w:t>.5</w:t>
+      </w:r>
+      <w:r>
+        <w:rPr>
+          <w:rStyle w:val="normaltextrun"/>
+          <w:rFonts w:eastAsiaTheme="majorEastAsia"/>
+          <w:color w:val="000000" w:themeColor="text1"/>
+        </w:rPr>
+        <w:t xml:space="preserve"> million people </w:t>
+      </w:r>
+      <w:r>
+        <w:rPr>
+          <w:rStyle w:val="normaltextrun"/>
+          <w:rFonts w:eastAsiaTheme="majorEastAsia"/>
+          <w:color w:val="000000" w:themeColor="text1"/>
+        </w:rPr>
+        <w:t>have been displaced across the country and another 71 thousand moving across country borders</w:t>
+      </w:r>
+      <w:r>
+        <w:rPr>
+          <w:rStyle w:val="normaltextrun"/>
+          <w:rFonts w:eastAsiaTheme="majorEastAsia"/>
+          <w:color w:val="000000" w:themeColor="text1"/>
+        </w:rPr>
+        <w:t xml:space="preserve"> </w:t>
+      </w:r>
+      <w:r>
+        <w:rPr>
+          <w:rStyle w:val="normaltextrun"/>
+          <w:rFonts w:eastAsiaTheme="majorEastAsia"/>
+          <w:color w:val="000000" w:themeColor="text1"/>
+        </w:rPr>
+        <w:fldChar w:fldCharType="begin"/>
+      </w:r>
+      <w:r>
+        <w:rPr>
+          <w:rStyle w:val="normaltextrun"/>
+          <w:rFonts w:eastAsiaTheme="majorEastAsia"/>
+          <w:color w:val="000000" w:themeColor="text1"/>
+        </w:rPr>
+        <w:instrText xml:space="preserve"> ADDIN ZOTERO_ITEM CSL_CITATION {"citationID":"5G0OfRKY","properties":{"formattedCitation":"(United Nations High Commissioner for Refugees, 2025a)","plainCitation":"(United Nations High Commissioner for Refugees, 2025a)","noteIndex":0},"citationItems":[{"id":10624,"uris":["http://zotero.org/users/4532769/items/TV8BERJP"],"itemData":{"id":10624,"type":"report","abstract":"Displacement Overview as of 30 Dec 2024","language":"en","title":"Myanmar UNHCR displacement overview 30 Dec 2024","URL":"https://data.unhcr.org/en/documents/details/113509","author":[{"literal":"United Nations High Commissioner for Refugees"}],"accessed":{"date-parts":[["2025",6,25]]},"issued":{"date-parts":[["2025",1,3]]}}}],"schema":"https://github.com/citation-style-language/schema/raw/master/csl-citation.json"} </w:instrText>
+      </w:r>
+      <w:r>
+        <w:rPr>
+          <w:rStyle w:val="normaltextrun"/>
+          <w:rFonts w:eastAsiaTheme="majorEastAsia"/>
+          <w:color w:val="000000" w:themeColor="text1"/>
+        </w:rPr>
+        <w:fldChar w:fldCharType="separate"/>
+      </w:r>
+      <w:r>
+        <w:rPr>
+          <w:rStyle w:val="normaltextrun"/>
+          <w:rFonts w:eastAsiaTheme="majorEastAsia"/>
+          <w:noProof/>
+          <w:color w:val="000000" w:themeColor="text1"/>
+        </w:rPr>
+        <w:t>(United Nations High Commissioner for Refugees, 2025a)</w:t>
+      </w:r>
+      <w:r>
+        <w:rPr>
+          <w:rStyle w:val="normaltextrun"/>
+          <w:rFonts w:eastAsiaTheme="majorEastAsia"/>
+          <w:color w:val="000000" w:themeColor="text1"/>
+        </w:rPr>
+        <w:fldChar w:fldCharType="end"/>
       </w:r>
       <w:r>
         <w:rPr>
@@ -2538,87 +3076,64 @@
           <w:rFonts w:eastAsiaTheme="majorEastAsia"/>
           <w:color w:val="000000" w:themeColor="text1"/>
         </w:rPr>
-        <w:t xml:space="preserve">By late 2021, at least 1,500 people were </w:t>
-      </w:r>
-      <w:r>
-        <w:rPr>
-          <w:rStyle w:val="normaltextrun"/>
-          <w:rFonts w:eastAsiaTheme="majorEastAsia"/>
-          <w:color w:val="000000" w:themeColor="text1"/>
-        </w:rPr>
-        <w:t xml:space="preserve">killed </w:t>
-      </w:r>
-      <w:r>
-        <w:rPr>
-          <w:rStyle w:val="normaltextrun"/>
-          <w:rFonts w:eastAsiaTheme="majorEastAsia"/>
-          <w:color w:val="000000" w:themeColor="text1"/>
-        </w:rPr>
-        <w:t xml:space="preserve">by the military. </w:t>
-      </w:r>
-      <w:r>
-        <w:rPr>
-          <w:rStyle w:val="normaltextrun"/>
-          <w:rFonts w:eastAsiaTheme="majorEastAsia"/>
-          <w:color w:val="000000" w:themeColor="text1"/>
-        </w:rPr>
-        <w:t xml:space="preserve">This </w:t>
-      </w:r>
-      <w:r>
-        <w:rPr>
-          <w:rStyle w:val="normaltextrun"/>
-          <w:rFonts w:eastAsiaTheme="majorEastAsia"/>
-          <w:color w:val="000000" w:themeColor="text1"/>
-        </w:rPr>
-        <w:t xml:space="preserve">heightened political tension </w:t>
-      </w:r>
-      <w:r>
-        <w:rPr>
-          <w:rStyle w:val="normaltextrun"/>
-          <w:rFonts w:eastAsiaTheme="majorEastAsia"/>
-          <w:color w:val="000000" w:themeColor="text1"/>
-        </w:rPr>
-        <w:t xml:space="preserve">has given rise </w:t>
-      </w:r>
-      <w:r>
-        <w:rPr>
-          <w:rStyle w:val="normaltextrun"/>
-          <w:rFonts w:eastAsiaTheme="majorEastAsia"/>
-          <w:color w:val="000000" w:themeColor="text1"/>
-        </w:rPr>
-        <w:t>to</w:t>
-      </w:r>
-      <w:r>
-        <w:rPr>
-          <w:rStyle w:val="normaltextrun"/>
-          <w:rFonts w:eastAsiaTheme="majorEastAsia"/>
-          <w:color w:val="000000" w:themeColor="text1"/>
-        </w:rPr>
-        <w:t xml:space="preserve"> over </w:t>
-      </w:r>
-      <w:r>
-        <w:rPr>
-          <w:rStyle w:val="normaltextrun"/>
-          <w:rFonts w:eastAsiaTheme="majorEastAsia"/>
-          <w:color w:val="000000" w:themeColor="text1"/>
-        </w:rPr>
-        <w:t>thousands</w:t>
-      </w:r>
-      <w:r>
-        <w:rPr>
-          <w:rStyle w:val="normaltextrun"/>
-          <w:rFonts w:eastAsiaTheme="majorEastAsia"/>
-          <w:color w:val="000000" w:themeColor="text1"/>
-        </w:rPr>
-        <w:t xml:space="preserve"> non-state resistance groups</w:t>
-      </w:r>
-      <w:r>
-        <w:rPr>
-          <w:rStyle w:val="normaltextrun"/>
-          <w:rFonts w:eastAsiaTheme="majorEastAsia"/>
-          <w:color w:val="000000" w:themeColor="text1"/>
-        </w:rPr>
-        <w:t xml:space="preserve"> (e.g., military arm of the exiled government and ethnic minority armies)</w:t>
+        <w:t xml:space="preserve">These are underestimates of the </w:t>
+      </w:r>
+      <w:r>
+        <w:rPr>
+          <w:rStyle w:val="normaltextrun"/>
+          <w:rFonts w:eastAsiaTheme="majorEastAsia"/>
+          <w:color w:val="000000" w:themeColor="text1"/>
+        </w:rPr>
+        <w:t>well-being consequences</w:t>
+      </w:r>
+      <w:r>
+        <w:rPr>
+          <w:rStyle w:val="normaltextrun"/>
+          <w:rFonts w:eastAsiaTheme="majorEastAsia"/>
+          <w:color w:val="000000" w:themeColor="text1"/>
+        </w:rPr>
+        <w:t xml:space="preserve"> of the Burmese people as the country was prone to natural disasters (e.g., typhoon and floods) </w:t>
+      </w:r>
+      <w:r>
+        <w:rPr>
+          <w:rStyle w:val="normaltextrun"/>
+          <w:rFonts w:eastAsiaTheme="majorEastAsia"/>
+          <w:color w:val="000000" w:themeColor="text1"/>
+        </w:rPr>
+        <w:fldChar w:fldCharType="begin"/>
+      </w:r>
+      <w:r>
+        <w:rPr>
+          <w:rStyle w:val="normaltextrun"/>
+          <w:rFonts w:eastAsiaTheme="majorEastAsia"/>
+          <w:color w:val="000000" w:themeColor="text1"/>
+        </w:rPr>
+        <w:instrText xml:space="preserve"> ADDIN ZOTERO_ITEM CSL_CITATION {"citationID":"nYUf9oCS","properties":{"formattedCitation":"(United Nations Office for the Coordination of Humanitarian Affairs, 2024)","plainCitation":"(United Nations Office for the Coordination of Humanitarian Affairs, 2024)","noteIndex":0},"citationItems":[{"id":8628,"uris":["http://zotero.org/users/4532769/items/9QKF9K77"],"itemData":{"id":8628,"type":"report","abstract":"Situation Report in English on Myanmar about Contributions, Education, Drought, Epidemic and more; published on 10 Oct 2024 by OCHA","language":"en","publisher":"United Nations","title":"Myanmar Humanitarian Update No. 41","URL":"https://reliefweb.int/report/myanmar/myanmar-humanitarian-update-no-41-10-october-2024","author":[{"literal":"United Nations Office for the Coordination of Humanitarian Affairs"}],"accessed":{"date-parts":[["2024",10,31]]},"issued":{"date-parts":[["2024",10,10]]}}}],"schema":"https://github.com/citation-style-language/schema/raw/master/csl-citation.json"} </w:instrText>
+      </w:r>
+      <w:r>
+        <w:rPr>
+          <w:rStyle w:val="normaltextrun"/>
+          <w:rFonts w:eastAsiaTheme="majorEastAsia"/>
+          <w:color w:val="000000" w:themeColor="text1"/>
+        </w:rPr>
+        <w:fldChar w:fldCharType="separate"/>
+      </w:r>
+      <w:r>
+        <w:rPr>
+          <w:rStyle w:val="normaltextrun"/>
+          <w:rFonts w:eastAsiaTheme="majorEastAsia"/>
+          <w:noProof/>
+          <w:color w:val="000000" w:themeColor="text1"/>
+        </w:rPr>
+        <w:t>(United Nations Office for the Coordination of Humanitarian Affairs, 2024)</w:t>
+      </w:r>
+      <w:r>
+        <w:rPr>
+          <w:rStyle w:val="normaltextrun"/>
+          <w:rFonts w:eastAsiaTheme="majorEastAsia"/>
+          <w:color w:val="000000" w:themeColor="text1"/>
+        </w:rPr>
+        <w:fldChar w:fldCharType="end"/>
       </w:r>
       <w:r>
         <w:rPr>
@@ -2634,63 +3149,121 @@
           <w:rFonts w:eastAsiaTheme="majorEastAsia"/>
           <w:color w:val="000000" w:themeColor="text1"/>
         </w:rPr>
-        <w:t xml:space="preserve">which </w:t>
-      </w:r>
-      <w:r>
-        <w:rPr>
-          <w:rStyle w:val="normaltextrun"/>
-          <w:rFonts w:eastAsiaTheme="majorEastAsia"/>
-          <w:color w:val="000000" w:themeColor="text1"/>
-        </w:rPr>
-        <w:t>combat the military junta</w:t>
-      </w:r>
-      <w:r>
-        <w:rPr>
-          <w:rStyle w:val="normaltextrun"/>
-          <w:rFonts w:eastAsiaTheme="majorEastAsia"/>
-          <w:color w:val="000000" w:themeColor="text1"/>
-        </w:rPr>
-        <w:t>,</w:t>
-      </w:r>
-      <w:r>
-        <w:rPr>
-          <w:rStyle w:val="normaltextrun"/>
-          <w:rFonts w:eastAsiaTheme="majorEastAsia"/>
-          <w:color w:val="000000" w:themeColor="text1"/>
-        </w:rPr>
-        <w:t xml:space="preserve"> engulf</w:t>
-      </w:r>
-      <w:r>
-        <w:rPr>
-          <w:rStyle w:val="normaltextrun"/>
-          <w:rFonts w:eastAsiaTheme="majorEastAsia"/>
-          <w:color w:val="000000" w:themeColor="text1"/>
-        </w:rPr>
-        <w:t>ing the country</w:t>
-      </w:r>
-      <w:r>
-        <w:rPr>
-          <w:rStyle w:val="normaltextrun"/>
-          <w:rFonts w:eastAsiaTheme="majorEastAsia"/>
-          <w:color w:val="000000" w:themeColor="text1"/>
-        </w:rPr>
-        <w:t xml:space="preserve"> in extreme violence since</w:t>
-      </w:r>
-      <w:r>
-        <w:rPr>
-          <w:rStyle w:val="normaltextrun"/>
-          <w:rFonts w:eastAsiaTheme="majorEastAsia"/>
-          <w:color w:val="000000" w:themeColor="text1"/>
-        </w:rPr>
-        <w:t>.</w:t>
-      </w:r>
-      <w:r>
-        <w:rPr>
-          <w:rStyle w:val="normaltextrun"/>
-          <w:rFonts w:eastAsiaTheme="majorEastAsia"/>
-          <w:color w:val="000000" w:themeColor="text1"/>
-        </w:rPr>
-        <w:t xml:space="preserve"> </w:t>
+        <w:t xml:space="preserve">and the near-crumbled healthcare systems as the result of the coup </w:t>
+      </w:r>
+      <w:r>
+        <w:rPr>
+          <w:rStyle w:val="normaltextrun"/>
+          <w:rFonts w:eastAsiaTheme="majorEastAsia"/>
+          <w:color w:val="000000" w:themeColor="text1"/>
+        </w:rPr>
+        <w:fldChar w:fldCharType="begin"/>
+      </w:r>
+      <w:r>
+        <w:rPr>
+          <w:rStyle w:val="normaltextrun"/>
+          <w:rFonts w:eastAsiaTheme="majorEastAsia"/>
+          <w:color w:val="000000" w:themeColor="text1"/>
+        </w:rPr>
+        <w:instrText xml:space="preserve"> ADDIN ZOTERO_ITEM CSL_CITATION {"citationID":"eaCHg4rD","properties":{"formattedCitation":"(Paddock, 2022)","plainCitation":"(Paddock, 2022)","noteIndex":0},"citationItems":[{"id":10696,"uris":["http://zotero.org/users/4532769/items/JEX7SWS6"],"itemData":{"id":10696,"type":"article-newspaper","abstract":"The country is also now one of the most dangerous places in the world to be a medical worker. At least 30 doctors have been killed since the coup, a rights group says.","container-title":"The New York Times","ISSN":"0362-4331","language":"en-US","section":"World","source":"NYTimes.com","title":"Myanmar’s Health System Is in Collapse, ‘Obliterated’ by the Regime","URL":"https://www.nytimes.com/2022/04/19/world/asia/myanmars-coup-doctors.html","author":[{"family":"Paddock","given":"Richard C."}],"accessed":{"date-parts":[["2025",6,30]]},"issued":{"date-parts":[["2022",4,19]]}}}],"schema":"https://github.com/citation-style-language/schema/raw/master/csl-citation.json"} </w:instrText>
+      </w:r>
+      <w:r>
+        <w:rPr>
+          <w:rStyle w:val="normaltextrun"/>
+          <w:rFonts w:eastAsiaTheme="majorEastAsia"/>
+          <w:color w:val="000000" w:themeColor="text1"/>
+        </w:rPr>
+        <w:fldChar w:fldCharType="separate"/>
+      </w:r>
+      <w:r>
+        <w:rPr>
+          <w:rStyle w:val="normaltextrun"/>
+          <w:rFonts w:eastAsiaTheme="majorEastAsia"/>
+          <w:noProof/>
+          <w:color w:val="000000" w:themeColor="text1"/>
+        </w:rPr>
+        <w:t>(Paddock, 2022)</w:t>
+      </w:r>
+      <w:r>
+        <w:rPr>
+          <w:rStyle w:val="normaltextrun"/>
+          <w:rFonts w:eastAsiaTheme="majorEastAsia"/>
+          <w:color w:val="000000" w:themeColor="text1"/>
+        </w:rPr>
+        <w:fldChar w:fldCharType="end"/>
+      </w:r>
+      <w:r>
+        <w:rPr>
+          <w:rStyle w:val="normaltextrun"/>
+          <w:rFonts w:eastAsiaTheme="majorEastAsia"/>
+          <w:color w:val="000000" w:themeColor="text1"/>
+        </w:rPr>
+        <w:t xml:space="preserve">. </w:t>
+      </w:r>
+      <w:r>
+        <w:rPr>
+          <w:rStyle w:val="normaltextrun"/>
+          <w:rFonts w:eastAsiaTheme="majorEastAsia"/>
+          <w:color w:val="000000" w:themeColor="text1"/>
+        </w:rPr>
+        <w:t xml:space="preserve">The </w:t>
+      </w:r>
+      <w:r>
+        <w:rPr>
+          <w:rStyle w:val="normaltextrun"/>
+          <w:rFonts w:eastAsiaTheme="majorEastAsia"/>
+          <w:color w:val="000000" w:themeColor="text1"/>
+        </w:rPr>
+        <w:t xml:space="preserve">situation is further exacerbated by the more fragmented than ever as the military only retained control over one-fifth of the land mass and another two-thirds shared amongst ethnic armies and resistance groups </w:t>
+      </w:r>
+      <w:r>
+        <w:rPr>
+          <w:rStyle w:val="normaltextrun"/>
+          <w:rFonts w:eastAsiaTheme="majorEastAsia"/>
+          <w:color w:val="000000" w:themeColor="text1"/>
+        </w:rPr>
+        <w:fldChar w:fldCharType="begin"/>
+      </w:r>
+      <w:r>
+        <w:rPr>
+          <w:rStyle w:val="normaltextrun"/>
+          <w:rFonts w:eastAsiaTheme="majorEastAsia"/>
+          <w:color w:val="000000" w:themeColor="text1"/>
+        </w:rPr>
+        <w:instrText xml:space="preserve"> ADDIN ZOTERO_ITEM CSL_CITATION {"citationID":"1zoOX2Fm","properties":{"formattedCitation":"(Henschke et al., 2024)","plainCitation":"(Henschke et al., 2024)","noteIndex":0},"citationItems":[{"id":10492,"uris":["http://zotero.org/users/4532769/items/8IK2PBF2"],"itemData":{"id":10492,"type":"article-newspaper","abstract":"Leaked intelligence from military spies is helping turn the civil war in the resistance’s favour, BBC finds.","container-title":"British Broadcasting Corporation","event-place":"London, United Kingdom","language":"en-GB","publisher-place":"London, United Kingdom","title":"Soldier-spies in Myanmar help pro-democracy rebels make gains","URL":"https://www.bbc.com/news/articles/c390ndrny17o","author":[{"family":"Henschke","given":"Rebecca"},{"family":"Aung","given":"Ko Ko"},{"family":"Aung","given":"Jack"},{"literal":"Data Journalism Team"}],"accessed":{"date-parts":[["2025",6,16]]},"issued":{"date-parts":[["2024",12,20]]}}}],"schema":"https://github.com/citation-style-language/schema/raw/master/csl-citation.json"} </w:instrText>
+      </w:r>
+      <w:r>
+        <w:rPr>
+          <w:rStyle w:val="normaltextrun"/>
+          <w:rFonts w:eastAsiaTheme="majorEastAsia"/>
+          <w:color w:val="000000" w:themeColor="text1"/>
+        </w:rPr>
+        <w:fldChar w:fldCharType="separate"/>
+      </w:r>
+      <w:r>
+        <w:rPr>
+          <w:rStyle w:val="normaltextrun"/>
+          <w:rFonts w:eastAsiaTheme="majorEastAsia"/>
+          <w:noProof/>
+          <w:color w:val="000000" w:themeColor="text1"/>
+        </w:rPr>
+        <w:t>(Henschke et al., 2024)</w:t>
+      </w:r>
+      <w:r>
+        <w:rPr>
+          <w:rStyle w:val="normaltextrun"/>
+          <w:rFonts w:eastAsiaTheme="majorEastAsia"/>
+          <w:color w:val="000000" w:themeColor="text1"/>
+        </w:rPr>
+        <w:fldChar w:fldCharType="end"/>
+      </w:r>
+      <w:r>
+        <w:rPr>
+          <w:rStyle w:val="normaltextrun"/>
+          <w:rFonts w:eastAsiaTheme="majorEastAsia"/>
+          <w:color w:val="000000" w:themeColor="text1"/>
+        </w:rPr>
+        <w:t xml:space="preserve">. </w:t>
       </w:r>
     </w:p>
     <w:p>
@@ -2724,31 +3297,23 @@
           <w:rFonts w:eastAsiaTheme="majorEastAsia"/>
           <w:color w:val="000000" w:themeColor="text1"/>
         </w:rPr>
-        <w:t xml:space="preserve">The year 2024 marked the most devastating year for civilians, with at least 1,824 civilians killed </w:t>
-      </w:r>
-      <w:r>
-        <w:rPr>
-          <w:rStyle w:val="normaltextrun"/>
-          <w:rFonts w:eastAsiaTheme="majorEastAsia"/>
-          <w:color w:val="000000" w:themeColor="text1"/>
-        </w:rPr>
-        <w:t xml:space="preserve">and over 40% of the deceased being </w:t>
-      </w:r>
-      <w:r>
-        <w:rPr>
-          <w:rStyle w:val="normaltextrun"/>
-          <w:rFonts w:eastAsiaTheme="majorEastAsia"/>
-          <w:color w:val="000000" w:themeColor="text1"/>
-        </w:rPr>
-        <w:t xml:space="preserve"> women and children</w:t>
-      </w:r>
-      <w:r>
-        <w:rPr>
-          <w:rStyle w:val="normaltextrun"/>
-          <w:rFonts w:eastAsiaTheme="majorEastAsia"/>
-          <w:color w:val="000000" w:themeColor="text1"/>
-        </w:rPr>
-        <w:t xml:space="preserve"> </w:t>
+        <w:t>Myanmar remained one of the least developed countrie</w:t>
+      </w:r>
+      <w:r>
+        <w:rPr>
+          <w:rStyle w:val="normaltextrun"/>
+          <w:rFonts w:eastAsiaTheme="majorEastAsia"/>
+          <w:color w:val="000000" w:themeColor="text1"/>
+        </w:rPr>
+        <w:t xml:space="preserve">s in terms of economics, human asset, and </w:t>
+      </w:r>
+      <w:r>
+        <w:rPr>
+          <w:rStyle w:val="normaltextrun"/>
+          <w:rFonts w:eastAsiaTheme="majorEastAsia"/>
+          <w:color w:val="000000" w:themeColor="text1"/>
+        </w:rPr>
+        <w:t xml:space="preserve">economic and environmental vulnerability </w:t>
       </w:r>
       <w:r>
         <w:rPr>
@@ -2764,7 +3329,7 @@
           <w:rFonts w:eastAsiaTheme="majorEastAsia"/>
           <w:color w:val="000000" w:themeColor="text1"/>
         </w:rPr>
-        <w:instrText xml:space="preserve"> ADDIN ZOTERO_ITEM CSL_CITATION {"citationID":"WsV63CVq","properties":{"formattedCitation":"(United Nations High Commissioner for Refugees, 2025b)","plainCitation":"(United Nations High Commissioner for Refugees, 2025b)","noteIndex":0},"citationItems":[{"id":10632,"uris":["http://zotero.org/users/4532769/items/DLWVK2SF"],"itemData":{"id":10632,"type":"report","title":"Update on the Human Rights Situation in Myanmar Overview of developments in 2024","author":[{"literal":"United Nations High Commissioner for Refugees"}],"issued":{"date-parts":[["2025",1]]}}}],"schema":"https://github.com/citation-style-language/schema/raw/master/csl-citation.json"} </w:instrText>
+        <w:instrText xml:space="preserve"> ADDIN ZOTERO_ITEM CSL_CITATION {"citationID":"Mj0xR4VF","properties":{"formattedCitation":"(UN Trade and Developmen, 2025)","plainCitation":"(UN Trade and Developmen, 2025)","noteIndex":0},"citationItems":[{"id":10776,"uris":["http://zotero.org/users/4532769/items/6CCY3XJZ"],"itemData":{"id":10776,"type":"webpage","abstract":"There are currently 44 economies designated by the United Nations as the least developed countries (LDCs), entitling them to preferential market access, aid, special technical assistance, and capacity-building on technology among other concessions","language":"en","title":"UN list of least developed countries | UN Trade and Development (UNCTAD)","URL":"https://unctad.org/topic/least-developed-countries/list","author":[{"literal":"UN Trade and Developmen"}],"accessed":{"date-parts":[["2025",7,9]]},"issued":{"date-parts":[["2025"]]}}}],"schema":"https://github.com/citation-style-language/schema/raw/master/csl-citation.json"} </w:instrText>
       </w:r>
       <w:r>
         <w:rPr>
@@ -2781,7 +3346,7 @@
           <w:noProof/>
           <w:color w:val="000000" w:themeColor="text1"/>
         </w:rPr>
-        <w:t>(United Nations High Commissioner for Refugees, 2025b)</w:t>
+        <w:t>(UN Trade and Developmen, 2025)</w:t>
       </w:r>
       <w:r>
         <w:rPr>
@@ -2798,295 +3363,6 @@
           <w:color w:val="000000" w:themeColor="text1"/>
         </w:rPr>
         <w:t>.</w:t>
-      </w:r>
-      <w:r>
-        <w:rPr>
-          <w:rStyle w:val="normaltextrun"/>
-          <w:rFonts w:eastAsiaTheme="majorEastAsia"/>
-          <w:color w:val="000000" w:themeColor="text1"/>
-        </w:rPr>
-        <w:t xml:space="preserve"> </w:t>
-      </w:r>
-      <w:r>
-        <w:rPr>
-          <w:rStyle w:val="normaltextrun"/>
-          <w:rFonts w:eastAsiaTheme="majorEastAsia"/>
-          <w:color w:val="000000" w:themeColor="text1"/>
-        </w:rPr>
-        <w:t xml:space="preserve">By the end of 2024, 3 years since the violent turnover of the democratic government, more than 19.9 million people or </w:t>
-      </w:r>
-      <w:r>
-        <w:rPr>
-          <w:rStyle w:val="normaltextrun"/>
-          <w:rFonts w:eastAsiaTheme="majorEastAsia"/>
-          <w:color w:val="000000" w:themeColor="text1"/>
-        </w:rPr>
-        <w:t>one-third of the population relying on humanitarian assistance</w:t>
-      </w:r>
-      <w:r>
-        <w:rPr>
-          <w:rStyle w:val="normaltextrun"/>
-          <w:rFonts w:eastAsiaTheme="majorEastAsia"/>
-          <w:color w:val="000000" w:themeColor="text1"/>
-        </w:rPr>
-        <w:t xml:space="preserve"> </w:t>
-      </w:r>
-      <w:r>
-        <w:rPr>
-          <w:rStyle w:val="normaltextrun"/>
-          <w:rFonts w:eastAsiaTheme="majorEastAsia"/>
-          <w:color w:val="000000" w:themeColor="text1"/>
-        </w:rPr>
-        <w:fldChar w:fldCharType="begin"/>
-      </w:r>
-      <w:r>
-        <w:rPr>
-          <w:rStyle w:val="normaltextrun"/>
-          <w:rFonts w:eastAsiaTheme="majorEastAsia"/>
-          <w:color w:val="000000" w:themeColor="text1"/>
-        </w:rPr>
-        <w:instrText xml:space="preserve"> ADDIN ZOTERO_ITEM CSL_CITATION {"citationID":"9cXPMqcg","properties":{"formattedCitation":"(United Nations Office for the Coordination of Humanitarian Affairs, 2025)","plainCitation":"(United Nations Office for the Coordination of Humanitarian Affairs, 2025)","noteIndex":0},"citationItems":[{"id":10618,"uris":["http://zotero.org/users/4532769/items/VEVN8ZYN"],"itemData":{"id":10618,"type":"report","language":"en","number":"43","title":"Myanmar Humanitarian Update","URL":"https://www.unocha.org/publications/report/myanmar/myanmar-humanitarian-update-no-43-reflecting-2024-and-preparing-2025","author":[{"literal":"United Nations Office for the Coordination of Humanitarian Affairs"}],"accessed":{"date-parts":[["2025",6,25]]},"issued":{"date-parts":[["2025",1,3]]}}}],"schema":"https://github.com/citation-style-language/schema/raw/master/csl-citation.json"} </w:instrText>
-      </w:r>
-      <w:r>
-        <w:rPr>
-          <w:rStyle w:val="normaltextrun"/>
-          <w:rFonts w:eastAsiaTheme="majorEastAsia"/>
-          <w:color w:val="000000" w:themeColor="text1"/>
-        </w:rPr>
-        <w:fldChar w:fldCharType="separate"/>
-      </w:r>
-      <w:r>
-        <w:rPr>
-          <w:color w:val="000000"/>
-        </w:rPr>
-        <w:t>(United Nations Office for the Coordination of Humanitarian Affairs, 2025)</w:t>
-      </w:r>
-      <w:r>
-        <w:rPr>
-          <w:rStyle w:val="normaltextrun"/>
-          <w:rFonts w:eastAsiaTheme="majorEastAsia"/>
-          <w:color w:val="000000" w:themeColor="text1"/>
-        </w:rPr>
-        <w:fldChar w:fldCharType="end"/>
-      </w:r>
-      <w:r>
-        <w:rPr>
-          <w:rStyle w:val="normaltextrun"/>
-          <w:rFonts w:eastAsiaTheme="majorEastAsia"/>
-          <w:color w:val="000000" w:themeColor="text1"/>
-        </w:rPr>
-        <w:t xml:space="preserve">. Furthermore, </w:t>
-      </w:r>
-      <w:r>
-        <w:rPr>
-          <w:rStyle w:val="normaltextrun"/>
-          <w:rFonts w:eastAsiaTheme="majorEastAsia"/>
-          <w:color w:val="000000" w:themeColor="text1"/>
-        </w:rPr>
-        <w:t xml:space="preserve">over </w:t>
-      </w:r>
-      <w:r>
-        <w:rPr>
-          <w:rStyle w:val="normaltextrun"/>
-          <w:rFonts w:eastAsiaTheme="majorEastAsia"/>
-          <w:color w:val="000000" w:themeColor="text1"/>
-        </w:rPr>
-        <w:t>3</w:t>
-      </w:r>
-      <w:r>
-        <w:rPr>
-          <w:rStyle w:val="normaltextrun"/>
-          <w:rFonts w:eastAsiaTheme="majorEastAsia"/>
-          <w:color w:val="000000" w:themeColor="text1"/>
-        </w:rPr>
-        <w:t>.5</w:t>
-      </w:r>
-      <w:r>
-        <w:rPr>
-          <w:rStyle w:val="normaltextrun"/>
-          <w:rFonts w:eastAsiaTheme="majorEastAsia"/>
-          <w:color w:val="000000" w:themeColor="text1"/>
-        </w:rPr>
-        <w:t xml:space="preserve"> million people </w:t>
-      </w:r>
-      <w:r>
-        <w:rPr>
-          <w:rStyle w:val="normaltextrun"/>
-          <w:rFonts w:eastAsiaTheme="majorEastAsia"/>
-          <w:color w:val="000000" w:themeColor="text1"/>
-        </w:rPr>
-        <w:t>have been displaced across the country and another 71 thousand moving across country borders</w:t>
-      </w:r>
-      <w:r>
-        <w:rPr>
-          <w:rStyle w:val="normaltextrun"/>
-          <w:rFonts w:eastAsiaTheme="majorEastAsia"/>
-          <w:color w:val="000000" w:themeColor="text1"/>
-        </w:rPr>
-        <w:t xml:space="preserve"> </w:t>
-      </w:r>
-      <w:r>
-        <w:rPr>
-          <w:rStyle w:val="normaltextrun"/>
-          <w:rFonts w:eastAsiaTheme="majorEastAsia"/>
-          <w:color w:val="000000" w:themeColor="text1"/>
-        </w:rPr>
-        <w:fldChar w:fldCharType="begin"/>
-      </w:r>
-      <w:r>
-        <w:rPr>
-          <w:rStyle w:val="normaltextrun"/>
-          <w:rFonts w:eastAsiaTheme="majorEastAsia"/>
-          <w:color w:val="000000" w:themeColor="text1"/>
-        </w:rPr>
-        <w:instrText xml:space="preserve"> ADDIN ZOTERO_ITEM CSL_CITATION {"citationID":"5G0OfRKY","properties":{"formattedCitation":"(United Nations High Commissioner for Refugees, 2025a)","plainCitation":"(United Nations High Commissioner for Refugees, 2025a)","noteIndex":0},"citationItems":[{"id":10624,"uris":["http://zotero.org/users/4532769/items/TV8BERJP"],"itemData":{"id":10624,"type":"report","abstract":"Displacement Overview as of 30 Dec 2024","language":"en","title":"Myanmar UNHCR displacement overview 30 Dec 2024","URL":"https://data.unhcr.org/en/documents/details/113509","author":[{"literal":"United Nations High Commissioner for Refugees"}],"accessed":{"date-parts":[["2025",6,25]]},"issued":{"date-parts":[["2025",1,3]]}}}],"schema":"https://github.com/citation-style-language/schema/raw/master/csl-citation.json"} </w:instrText>
-      </w:r>
-      <w:r>
-        <w:rPr>
-          <w:rStyle w:val="normaltextrun"/>
-          <w:rFonts w:eastAsiaTheme="majorEastAsia"/>
-          <w:color w:val="000000" w:themeColor="text1"/>
-        </w:rPr>
-        <w:fldChar w:fldCharType="separate"/>
-      </w:r>
-      <w:r>
-        <w:rPr>
-          <w:rStyle w:val="normaltextrun"/>
-          <w:rFonts w:eastAsiaTheme="majorEastAsia"/>
-          <w:noProof/>
-          <w:color w:val="000000" w:themeColor="text1"/>
-        </w:rPr>
-        <w:t>(United Nations High Commissioner for Refugees, 2025a)</w:t>
-      </w:r>
-      <w:r>
-        <w:rPr>
-          <w:rStyle w:val="normaltextrun"/>
-          <w:rFonts w:eastAsiaTheme="majorEastAsia"/>
-          <w:color w:val="000000" w:themeColor="text1"/>
-        </w:rPr>
-        <w:fldChar w:fldCharType="end"/>
-      </w:r>
-      <w:r>
-        <w:rPr>
-          <w:rStyle w:val="normaltextrun"/>
-          <w:rFonts w:eastAsiaTheme="majorEastAsia"/>
-          <w:color w:val="000000" w:themeColor="text1"/>
-        </w:rPr>
-        <w:t xml:space="preserve">. </w:t>
-      </w:r>
-      <w:r>
-        <w:rPr>
-          <w:rStyle w:val="normaltextrun"/>
-          <w:rFonts w:eastAsiaTheme="majorEastAsia"/>
-          <w:color w:val="000000" w:themeColor="text1"/>
-        </w:rPr>
-        <w:t xml:space="preserve">These are underestimates of the suffering of the Burmese people as the country was prone to natural disasters (e.g., typhoon and floods) </w:t>
-      </w:r>
-      <w:r>
-        <w:rPr>
-          <w:rStyle w:val="normaltextrun"/>
-          <w:rFonts w:eastAsiaTheme="majorEastAsia"/>
-          <w:color w:val="000000" w:themeColor="text1"/>
-        </w:rPr>
-        <w:fldChar w:fldCharType="begin"/>
-      </w:r>
-      <w:r>
-        <w:rPr>
-          <w:rStyle w:val="normaltextrun"/>
-          <w:rFonts w:eastAsiaTheme="majorEastAsia"/>
-          <w:color w:val="000000" w:themeColor="text1"/>
-        </w:rPr>
-        <w:instrText xml:space="preserve"> ADDIN ZOTERO_ITEM CSL_CITATION {"citationID":"nYUf9oCS","properties":{"formattedCitation":"(United Nations Office for the Coordination of Humanitarian Affairs, 2024)","plainCitation":"(United Nations Office for the Coordination of Humanitarian Affairs, 2024)","noteIndex":0},"citationItems":[{"id":8628,"uris":["http://zotero.org/users/4532769/items/9QKF9K77"],"itemData":{"id":8628,"type":"report","abstract":"Situation Report in English on Myanmar about Contributions, Education, Drought, Epidemic and more; published on 10 Oct 2024 by OCHA","language":"en","publisher":"United Nations","title":"Myanmar Humanitarian Update No. 41","URL":"https://reliefweb.int/report/myanmar/myanmar-humanitarian-update-no-41-10-october-2024","author":[{"literal":"United Nations Office for the Coordination of Humanitarian Affairs"}],"accessed":{"date-parts":[["2024",10,31]]},"issued":{"date-parts":[["2024",10,10]]}}}],"schema":"https://github.com/citation-style-language/schema/raw/master/csl-citation.json"} </w:instrText>
-      </w:r>
-      <w:r>
-        <w:rPr>
-          <w:rStyle w:val="normaltextrun"/>
-          <w:rFonts w:eastAsiaTheme="majorEastAsia"/>
-          <w:color w:val="000000" w:themeColor="text1"/>
-        </w:rPr>
-        <w:fldChar w:fldCharType="separate"/>
-      </w:r>
-      <w:r>
-        <w:rPr>
-          <w:rStyle w:val="normaltextrun"/>
-          <w:rFonts w:eastAsiaTheme="majorEastAsia"/>
-          <w:noProof/>
-          <w:color w:val="000000" w:themeColor="text1"/>
-        </w:rPr>
-        <w:t>(United Nations Office for the Coordination of Humanitarian Affairs, 2024)</w:t>
-      </w:r>
-      <w:r>
-        <w:rPr>
-          <w:rStyle w:val="normaltextrun"/>
-          <w:rFonts w:eastAsiaTheme="majorEastAsia"/>
-          <w:color w:val="000000" w:themeColor="text1"/>
-        </w:rPr>
-        <w:fldChar w:fldCharType="end"/>
-      </w:r>
-      <w:r>
-        <w:rPr>
-          <w:rStyle w:val="normaltextrun"/>
-          <w:rFonts w:eastAsiaTheme="majorEastAsia"/>
-          <w:color w:val="000000" w:themeColor="text1"/>
-        </w:rPr>
-        <w:t xml:space="preserve"> </w:t>
-      </w:r>
-      <w:r>
-        <w:rPr>
-          <w:rStyle w:val="normaltextrun"/>
-          <w:rFonts w:eastAsiaTheme="majorEastAsia"/>
-          <w:color w:val="000000" w:themeColor="text1"/>
-        </w:rPr>
-        <w:t xml:space="preserve">and the near-crumbled healthcare systems as the result of the coup </w:t>
-      </w:r>
-      <w:r>
-        <w:rPr>
-          <w:rStyle w:val="normaltextrun"/>
-          <w:rFonts w:eastAsiaTheme="majorEastAsia"/>
-          <w:color w:val="000000" w:themeColor="text1"/>
-        </w:rPr>
-        <w:fldChar w:fldCharType="begin"/>
-      </w:r>
-      <w:r>
-        <w:rPr>
-          <w:rStyle w:val="normaltextrun"/>
-          <w:rFonts w:eastAsiaTheme="majorEastAsia"/>
-          <w:color w:val="000000" w:themeColor="text1"/>
-        </w:rPr>
-        <w:instrText xml:space="preserve"> ADDIN ZOTERO_ITEM CSL_CITATION {"citationID":"eaCHg4rD","properties":{"formattedCitation":"(Paddock, 2022)","plainCitation":"(Paddock, 2022)","noteIndex":0},"citationItems":[{"id":10696,"uris":["http://zotero.org/users/4532769/items/JEX7SWS6"],"itemData":{"id":10696,"type":"article-newspaper","abstract":"The country is also now one of the most dangerous places in the world to be a medical worker. At least 30 doctors have been killed since the coup, a rights group says.","container-title":"The New York Times","ISSN":"0362-4331","language":"en-US","section":"World","source":"NYTimes.com","title":"Myanmar’s Health System Is in Collapse, ‘Obliterated’ by the Regime","URL":"https://www.nytimes.com/2022/04/19/world/asia/myanmars-coup-doctors.html","author":[{"family":"Paddock","given":"Richard C."}],"accessed":{"date-parts":[["2025",6,30]]},"issued":{"date-parts":[["2022",4,19]]}}}],"schema":"https://github.com/citation-style-language/schema/raw/master/csl-citation.json"} </w:instrText>
-      </w:r>
-      <w:r>
-        <w:rPr>
-          <w:rStyle w:val="normaltextrun"/>
-          <w:rFonts w:eastAsiaTheme="majorEastAsia"/>
-          <w:color w:val="000000" w:themeColor="text1"/>
-        </w:rPr>
-        <w:fldChar w:fldCharType="separate"/>
-      </w:r>
-      <w:r>
-        <w:rPr>
-          <w:rStyle w:val="normaltextrun"/>
-          <w:rFonts w:eastAsiaTheme="majorEastAsia"/>
-          <w:noProof/>
-          <w:color w:val="000000" w:themeColor="text1"/>
-        </w:rPr>
-        <w:t>(Paddock, 2022)</w:t>
-      </w:r>
-      <w:r>
-        <w:rPr>
-          <w:rStyle w:val="normaltextrun"/>
-          <w:rFonts w:eastAsiaTheme="majorEastAsia"/>
-          <w:color w:val="000000" w:themeColor="text1"/>
-        </w:rPr>
-        <w:fldChar w:fldCharType="end"/>
-      </w:r>
-      <w:r>
-        <w:rPr>
-          <w:rStyle w:val="normaltextrun"/>
-          <w:rFonts w:eastAsiaTheme="majorEastAsia"/>
-          <w:color w:val="000000" w:themeColor="text1"/>
-        </w:rPr>
-        <w:t xml:space="preserve">. </w:t>
       </w:r>
     </w:p>
     <w:p>
@@ -3520,6 +3796,7 @@
           <w:rFonts w:eastAsiaTheme="majorEastAsia"/>
           <w:color w:val="000000" w:themeColor="text1"/>
         </w:rPr>
+        <w:lastRenderedPageBreak/>
         <w:t xml:space="preserve">Set against this historical and theoretical backdrop, we will investigate the short and long-term consequences of conflict on population well-being in the Myanmar Civil War, using data involving </w:t>
       </w:r>
       <w:r>
@@ -3561,7 +3838,6 @@
           <w:rFonts w:eastAsiaTheme="majorEastAsia"/>
           <w:color w:val="000000" w:themeColor="text1"/>
         </w:rPr>
-        <w:lastRenderedPageBreak/>
         <w:t xml:space="preserve">Given the growing severity, evolving geopolitical concerns, and escalating international scope of these conflicts, the proposed research will draw on data before and during the conflicts and 12,800 Burmese participants to </w:t>
       </w:r>
     </w:p>
@@ -3740,7 +4016,71 @@
           <w:rFonts w:eastAsiaTheme="majorEastAsia"/>
           <w:color w:val="000000" w:themeColor="text1"/>
         </w:rPr>
-        <w:t xml:space="preserve">Nationally representative data will be drawn from the Gallup World Poll (GWP), which annually surveys an average of 1,000 adults from each of 150 countries and territories since 2005. We will contextualize the well-being trajectories </w:t>
+        <w:t xml:space="preserve">Nationally representative data will be drawn from the Gallup World Poll (GWP), which annually surveys an average of 1,000 adults from each of 150 countries and territories since 2005. We will </w:t>
+      </w:r>
+      <w:r>
+        <w:rPr>
+          <w:rStyle w:val="normaltextrun"/>
+          <w:rFonts w:eastAsiaTheme="majorEastAsia"/>
+          <w:color w:val="000000" w:themeColor="text1"/>
+        </w:rPr>
+        <w:t>examine</w:t>
+      </w:r>
+      <w:r>
+        <w:rPr>
+          <w:rStyle w:val="normaltextrun"/>
+          <w:rFonts w:eastAsiaTheme="majorEastAsia"/>
+          <w:color w:val="000000" w:themeColor="text1"/>
+        </w:rPr>
+        <w:t xml:space="preserve"> the well-being</w:t>
+      </w:r>
+      <w:r>
+        <w:rPr>
+          <w:rStyle w:val="normaltextrun"/>
+          <w:rFonts w:eastAsiaTheme="majorEastAsia"/>
+          <w:color w:val="000000" w:themeColor="text1"/>
+        </w:rPr>
+        <w:t xml:space="preserve"> (i.e., life satisfaction, hope, affect)</w:t>
+      </w:r>
+      <w:r>
+        <w:rPr>
+          <w:rStyle w:val="normaltextrun"/>
+          <w:rFonts w:eastAsiaTheme="majorEastAsia"/>
+          <w:color w:val="000000" w:themeColor="text1"/>
+        </w:rPr>
+        <w:t xml:space="preserve"> trajectories</w:t>
+      </w:r>
+      <w:r>
+        <w:rPr>
+          <w:rStyle w:val="normaltextrun"/>
+          <w:rFonts w:eastAsiaTheme="majorEastAsia"/>
+          <w:color w:val="000000" w:themeColor="text1"/>
+        </w:rPr>
+        <w:t xml:space="preserve"> between 2014</w:t>
+      </w:r>
+      <w:r>
+        <w:rPr>
+          <w:rStyle w:val="normaltextrun"/>
+          <w:rFonts w:eastAsiaTheme="majorEastAsia"/>
+          <w:color w:val="000000" w:themeColor="text1"/>
+        </w:rPr>
+        <w:t xml:space="preserve"> and </w:t>
+      </w:r>
+      <w:r>
+        <w:rPr>
+          <w:rStyle w:val="normaltextrun"/>
+          <w:rFonts w:eastAsiaTheme="majorEastAsia"/>
+          <w:color w:val="000000" w:themeColor="text1"/>
+        </w:rPr>
+        <w:t>2024</w:t>
+      </w:r>
+      <w:r>
+        <w:rPr>
+          <w:rStyle w:val="normaltextrun"/>
+          <w:rFonts w:eastAsiaTheme="majorEastAsia"/>
+          <w:color w:val="000000" w:themeColor="text1"/>
+        </w:rPr>
+        <w:t xml:space="preserve"> </w:t>
       </w:r>
       <w:r>
         <w:rPr>
@@ -3756,40 +4096,536 @@
           <w:rFonts w:eastAsiaTheme="majorEastAsia"/>
           <w:color w:val="000000" w:themeColor="text1"/>
         </w:rPr>
-        <w:t xml:space="preserve">Myanmar with international data. </w:t>
-      </w:r>
-    </w:p>
-    <w:p>
-      <w:pPr>
-        <w:pStyle w:val="paragraph"/>
-        <w:spacing w:before="0" w:beforeAutospacing="0" w:after="0" w:afterAutospacing="0"/>
-        <w:jc w:val="both"/>
-        <w:textAlignment w:val="baseline"/>
-        <w:rPr>
-          <w:rStyle w:val="normaltextrun"/>
-          <w:rFonts w:eastAsiaTheme="majorEastAsia"/>
-          <w:color w:val="000000" w:themeColor="text1"/>
-        </w:rPr>
-      </w:pPr>
-    </w:p>
-    <w:p>
-      <w:pPr>
-        <w:pStyle w:val="paragraph"/>
-        <w:spacing w:before="0" w:beforeAutospacing="0" w:after="0" w:afterAutospacing="0"/>
-        <w:jc w:val="both"/>
-        <w:textAlignment w:val="baseline"/>
-        <w:rPr>
-          <w:rFonts w:eastAsiaTheme="majorEastAsia"/>
-          <w:color w:val="000000" w:themeColor="text1"/>
-        </w:rPr>
-      </w:pPr>
-      <w:r>
-        <w:rPr>
-          <w:rStyle w:val="normaltextrun"/>
-          <w:rFonts w:eastAsiaTheme="majorEastAsia"/>
-          <w:color w:val="000000" w:themeColor="text1"/>
-        </w:rPr>
-        <w:t xml:space="preserve">Country-level well-being data will be matched with the annual </w:t>
+        <w:t xml:space="preserve">Myanmar </w:t>
+      </w:r>
+      <w:r>
+        <w:rPr>
+          <w:rStyle w:val="normaltextrun"/>
+          <w:rFonts w:eastAsiaTheme="majorEastAsia"/>
+          <w:color w:val="000000" w:themeColor="text1"/>
+        </w:rPr>
+        <w:t xml:space="preserve">and its administrative regions </w:t>
+      </w:r>
+      <w:r>
+        <w:rPr>
+          <w:rStyle w:val="normaltextrun"/>
+          <w:rFonts w:eastAsiaTheme="majorEastAsia"/>
+          <w:color w:val="000000" w:themeColor="text1"/>
+        </w:rPr>
+        <w:t xml:space="preserve">with </w:t>
+      </w:r>
+      <w:r>
+        <w:rPr>
+          <w:rStyle w:val="normaltextrun"/>
+          <w:rFonts w:eastAsiaTheme="majorEastAsia"/>
+          <w:color w:val="000000" w:themeColor="text1"/>
+        </w:rPr>
+        <w:t xml:space="preserve">geo-located conflict event </w:t>
+      </w:r>
+      <w:r>
+        <w:rPr>
+          <w:rStyle w:val="normaltextrun"/>
+          <w:rFonts w:eastAsiaTheme="majorEastAsia"/>
+          <w:color w:val="000000" w:themeColor="text1"/>
+        </w:rPr>
+        <w:t xml:space="preserve">and death </w:t>
+      </w:r>
+      <w:r>
+        <w:rPr>
+          <w:rStyle w:val="normaltextrun"/>
+          <w:rFonts w:eastAsiaTheme="majorEastAsia"/>
+          <w:color w:val="000000" w:themeColor="text1"/>
+        </w:rPr>
+        <w:t xml:space="preserve">data </w:t>
+      </w:r>
+      <w:r>
+        <w:rPr>
+          <w:rStyle w:val="normaltextrun"/>
+          <w:rFonts w:eastAsiaTheme="majorEastAsia"/>
+          <w:color w:val="000000" w:themeColor="text1"/>
+        </w:rPr>
+        <w:t xml:space="preserve">provided by </w:t>
+      </w:r>
+      <w:r>
+        <w:rPr>
+          <w:rStyle w:val="normaltextrun"/>
+          <w:rFonts w:eastAsiaTheme="majorEastAsia"/>
+          <w:color w:val="000000" w:themeColor="text1"/>
+        </w:rPr>
+        <w:t xml:space="preserve">1) </w:t>
+      </w:r>
+      <w:r>
+        <w:rPr>
+          <w:rStyle w:val="normaltextrun"/>
+          <w:rFonts w:eastAsiaTheme="majorEastAsia"/>
+          <w:i/>
+          <w:iCs/>
+          <w:color w:val="000000" w:themeColor="text1"/>
+        </w:rPr>
+        <w:t>Uppsala Conflict Data Program</w:t>
+      </w:r>
+      <w:r>
+        <w:rPr>
+          <w:rStyle w:val="normaltextrun"/>
+          <w:rFonts w:eastAsiaTheme="majorEastAsia"/>
+          <w:color w:val="000000" w:themeColor="text1"/>
+        </w:rPr>
+        <w:t xml:space="preserve"> </w:t>
+      </w:r>
+      <w:r>
+        <w:rPr>
+          <w:rStyle w:val="normaltextrun"/>
+          <w:rFonts w:eastAsiaTheme="majorEastAsia"/>
+          <w:i/>
+          <w:iCs/>
+          <w:color w:val="000000" w:themeColor="text1"/>
+        </w:rPr>
+        <w:t>(</w:t>
+      </w:r>
+      <w:r>
+        <w:rPr>
+          <w:rStyle w:val="normaltextrun"/>
+          <w:rFonts w:eastAsiaTheme="majorEastAsia"/>
+          <w:i/>
+          <w:iCs/>
+          <w:color w:val="000000" w:themeColor="text1"/>
+        </w:rPr>
+        <w:t>UCPD</w:t>
+      </w:r>
+      <w:r>
+        <w:rPr>
+          <w:rStyle w:val="normaltextrun"/>
+          <w:rFonts w:eastAsiaTheme="majorEastAsia"/>
+          <w:i/>
+          <w:iCs/>
+          <w:color w:val="000000" w:themeColor="text1"/>
+        </w:rPr>
+        <w:t>)</w:t>
+      </w:r>
+      <w:r>
+        <w:rPr>
+          <w:rStyle w:val="normaltextrun"/>
+          <w:rFonts w:eastAsiaTheme="majorEastAsia"/>
+          <w:color w:val="000000" w:themeColor="text1"/>
+        </w:rPr>
+        <w:t xml:space="preserve"> </w:t>
+      </w:r>
+      <w:r>
+        <w:rPr>
+          <w:rStyle w:val="normaltextrun"/>
+          <w:rFonts w:eastAsiaTheme="majorEastAsia"/>
+          <w:color w:val="000000" w:themeColor="text1"/>
+        </w:rPr>
+        <w:t xml:space="preserve">and 2) </w:t>
+      </w:r>
+      <w:r>
+        <w:rPr>
+          <w:rStyle w:val="normaltextrun"/>
+          <w:rFonts w:eastAsiaTheme="majorEastAsia"/>
+          <w:i/>
+          <w:iCs/>
+          <w:color w:val="000000" w:themeColor="text1"/>
+        </w:rPr>
+        <w:t>Armed Conflict Location &amp; Event Data</w:t>
+      </w:r>
+      <w:r>
+        <w:rPr>
+          <w:rStyle w:val="normaltextrun"/>
+          <w:rFonts w:eastAsiaTheme="majorEastAsia"/>
+          <w:i/>
+          <w:iCs/>
+          <w:color w:val="000000" w:themeColor="text1"/>
+        </w:rPr>
+        <w:t xml:space="preserve"> (ACLED)</w:t>
+      </w:r>
+      <w:r>
+        <w:rPr>
+          <w:rStyle w:val="normaltextrun"/>
+          <w:rFonts w:eastAsiaTheme="majorEastAsia"/>
+          <w:color w:val="000000" w:themeColor="text1"/>
+        </w:rPr>
+        <w:t>, two internationally recognized datasets on</w:t>
+      </w:r>
+      <w:r>
+        <w:rPr>
+          <w:rStyle w:val="normaltextrun"/>
+          <w:rFonts w:eastAsiaTheme="majorEastAsia"/>
+          <w:color w:val="000000" w:themeColor="text1"/>
+        </w:rPr>
+        <w:t xml:space="preserve"> </w:t>
+      </w:r>
+      <w:r>
+        <w:rPr>
+          <w:rStyle w:val="normaltextrun"/>
+          <w:rFonts w:eastAsiaTheme="majorEastAsia"/>
+          <w:color w:val="000000" w:themeColor="text1"/>
+        </w:rPr>
+        <w:t>organized violence</w:t>
+      </w:r>
+      <w:r>
+        <w:rPr>
+          <w:rStyle w:val="normaltextrun"/>
+          <w:rFonts w:eastAsiaTheme="majorEastAsia"/>
+          <w:color w:val="000000" w:themeColor="text1"/>
+        </w:rPr>
+        <w:t xml:space="preserve"> </w:t>
+      </w:r>
+      <w:r>
+        <w:rPr>
+          <w:rStyle w:val="normaltextrun"/>
+          <w:rFonts w:eastAsiaTheme="majorEastAsia"/>
+          <w:color w:val="000000" w:themeColor="text1"/>
+        </w:rPr>
+        <w:fldChar w:fldCharType="begin"/>
+      </w:r>
+      <w:r>
+        <w:rPr>
+          <w:rStyle w:val="normaltextrun"/>
+          <w:rFonts w:eastAsiaTheme="majorEastAsia"/>
+          <w:color w:val="000000" w:themeColor="text1"/>
+        </w:rPr>
+        <w:instrText xml:space="preserve"> ADDIN ZOTERO_ITEM CSL_CITATION {"citationID":"RExdwnQ0","properties":{"formattedCitation":"(Raleigh et al., 2010; Uppsala Conflict Data Program, 2024)","plainCitation":"(Raleigh et al., 2010; Uppsala Conflict Data Program, 2024)","noteIndex":0},"citationItems":[{"id":4396,"uris":["http://zotero.org/users/4532769/items/SMVH2S4C"],"itemData":{"id":4396,"type":"article-journal","container-title":"Journal of Peace Research","note":"number-of-volumes: 5\nsection: 10","page":"651–660","title":"Introducing ACLED: an armed conflict location and event dataset","volume":"47","author":[{"family":"Raleigh","given":"Clionadh"},{"family":"Linke","given":"Andrew"},{"family":"Hegre","given":"Håvard"},{"family":"Karlsen","given":"Joakim"}],"issued":{"date-parts":[["2010"]]}}},{"id":10780,"uris":["http://zotero.org/users/4532769/items/SMRJV476"],"itemData":{"id":10780,"type":"webpage","container-title":"UCDP Conflict Encyclopedia: Uppsala University","title":"Uppsala Conflict Data Program v2.01 (UCDP GED 24.1)","URL":"https://ucdp.uu.se/exploratory","author":[{"family":"Uppsala Conflict Data Program","given":""}],"accessed":{"date-parts":[["2024",12,4]]},"issued":{"date-parts":[["2024",12,4]]}}}],"schema":"https://github.com/citation-style-language/schema/raw/master/csl-citation.json"} </w:instrText>
+      </w:r>
+      <w:r>
+        <w:rPr>
+          <w:rStyle w:val="normaltextrun"/>
+          <w:rFonts w:eastAsiaTheme="majorEastAsia"/>
+          <w:color w:val="000000" w:themeColor="text1"/>
+        </w:rPr>
+        <w:fldChar w:fldCharType="separate"/>
+      </w:r>
+      <w:r>
+        <w:rPr>
+          <w:rStyle w:val="normaltextrun"/>
+          <w:rFonts w:eastAsiaTheme="majorEastAsia"/>
+          <w:noProof/>
+          <w:color w:val="000000" w:themeColor="text1"/>
+        </w:rPr>
+        <w:t>(Raleigh et al., 2010; Uppsala Conflict Data Program, 2024)</w:t>
+      </w:r>
+      <w:r>
+        <w:rPr>
+          <w:rStyle w:val="normaltextrun"/>
+          <w:rFonts w:eastAsiaTheme="majorEastAsia"/>
+          <w:color w:val="000000" w:themeColor="text1"/>
+        </w:rPr>
+        <w:fldChar w:fldCharType="end"/>
+      </w:r>
+      <w:r>
+        <w:rPr>
+          <w:rStyle w:val="normaltextrun"/>
+          <w:rFonts w:eastAsiaTheme="majorEastAsia"/>
+          <w:color w:val="000000" w:themeColor="text1"/>
+        </w:rPr>
+        <w:t>.</w:t>
+      </w:r>
+      <w:r>
+        <w:rPr>
+          <w:rStyle w:val="normaltextrun"/>
+          <w:rFonts w:eastAsiaTheme="majorEastAsia"/>
+          <w:color w:val="000000" w:themeColor="text1"/>
+        </w:rPr>
+        <w:t xml:space="preserve"> </w:t>
+      </w:r>
+      <w:r>
+        <w:rPr>
+          <w:rStyle w:val="normaltextrun"/>
+          <w:rFonts w:eastAsiaTheme="majorEastAsia"/>
+          <w:color w:val="000000" w:themeColor="text1"/>
+        </w:rPr>
+        <w:t>Multilevel linear and</w:t>
+      </w:r>
+      <w:r>
+        <w:rPr>
+          <w:rStyle w:val="normaltextrun"/>
+          <w:rFonts w:eastAsiaTheme="majorEastAsia"/>
+          <w:color w:val="000000" w:themeColor="text1"/>
+        </w:rPr>
+        <w:t xml:space="preserve"> </w:t>
+      </w:r>
+      <w:r>
+        <w:rPr>
+          <w:rStyle w:val="normaltextrun"/>
+          <w:rFonts w:eastAsiaTheme="majorEastAsia"/>
+          <w:color w:val="000000" w:themeColor="text1"/>
+        </w:rPr>
+        <w:t xml:space="preserve">logistic regression was used to examine the change in well-being in </w:t>
+      </w:r>
+      <w:r>
+        <w:rPr>
+          <w:rStyle w:val="normaltextrun"/>
+          <w:rFonts w:eastAsiaTheme="majorEastAsia"/>
+          <w:color w:val="000000" w:themeColor="text1"/>
+        </w:rPr>
+        <w:t xml:space="preserve">Myanmar </w:t>
+      </w:r>
+      <w:r>
+        <w:rPr>
+          <w:rStyle w:val="normaltextrun"/>
+          <w:rFonts w:eastAsiaTheme="majorEastAsia"/>
+          <w:color w:val="000000" w:themeColor="text1"/>
+        </w:rPr>
+        <w:t>and</w:t>
+      </w:r>
+      <w:r>
+        <w:rPr>
+          <w:rStyle w:val="normaltextrun"/>
+          <w:rFonts w:eastAsiaTheme="majorEastAsia"/>
+          <w:color w:val="000000" w:themeColor="text1"/>
+        </w:rPr>
+        <w:t xml:space="preserve"> individual administrative regions</w:t>
+      </w:r>
+      <w:r>
+        <w:rPr>
+          <w:rStyle w:val="normaltextrun"/>
+          <w:rFonts w:eastAsiaTheme="majorEastAsia"/>
+          <w:color w:val="000000" w:themeColor="text1"/>
+        </w:rPr>
+        <w:t>. Each well-being measure was predicted from a</w:t>
+      </w:r>
+      <w:r>
+        <w:rPr>
+          <w:rStyle w:val="normaltextrun"/>
+          <w:rFonts w:eastAsiaTheme="majorEastAsia"/>
+          <w:color w:val="000000" w:themeColor="text1"/>
+        </w:rPr>
+        <w:t xml:space="preserve"> </w:t>
+      </w:r>
+      <w:r>
+        <w:rPr>
+          <w:rStyle w:val="normaltextrun"/>
+          <w:rFonts w:eastAsiaTheme="majorEastAsia"/>
+          <w:color w:val="000000" w:themeColor="text1"/>
+        </w:rPr>
+        <w:t>linear time trend</w:t>
+      </w:r>
+      <w:r>
+        <w:rPr>
+          <w:rStyle w:val="normaltextrun"/>
+          <w:rFonts w:eastAsiaTheme="majorEastAsia"/>
+          <w:color w:val="000000" w:themeColor="text1"/>
+        </w:rPr>
+        <w:t xml:space="preserve"> </w:t>
+      </w:r>
+      <w:r>
+        <w:rPr>
+          <w:rStyle w:val="normaltextrun"/>
+          <w:rFonts w:eastAsiaTheme="majorEastAsia"/>
+          <w:color w:val="000000" w:themeColor="text1"/>
+        </w:rPr>
+        <w:t>with random</w:t>
+      </w:r>
+      <w:r>
+        <w:rPr>
+          <w:rStyle w:val="normaltextrun"/>
+          <w:rFonts w:eastAsiaTheme="majorEastAsia"/>
+          <w:color w:val="000000" w:themeColor="text1"/>
+        </w:rPr>
+        <w:t xml:space="preserve"> </w:t>
+      </w:r>
+      <w:r>
+        <w:rPr>
+          <w:rStyle w:val="normaltextrun"/>
+          <w:rFonts w:eastAsiaTheme="majorEastAsia"/>
+          <w:color w:val="000000" w:themeColor="text1"/>
+        </w:rPr>
+        <w:t xml:space="preserve">intercepts and random slopes for </w:t>
+      </w:r>
+      <w:r>
+        <w:rPr>
+          <w:rStyle w:val="normaltextrun"/>
+          <w:rFonts w:eastAsiaTheme="majorEastAsia"/>
+          <w:color w:val="000000" w:themeColor="text1"/>
+        </w:rPr>
+        <w:t>each administrative region</w:t>
+      </w:r>
+      <w:r>
+        <w:rPr>
+          <w:rStyle w:val="normaltextrun"/>
+          <w:rFonts w:eastAsiaTheme="majorEastAsia"/>
+          <w:color w:val="000000" w:themeColor="text1"/>
+        </w:rPr>
+        <w:t>.</w:t>
+      </w:r>
+      <w:r>
+        <w:rPr>
+          <w:rStyle w:val="normaltextrun"/>
+          <w:rFonts w:eastAsiaTheme="majorEastAsia"/>
+          <w:color w:val="000000" w:themeColor="text1"/>
+        </w:rPr>
+        <w:t xml:space="preserve"> </w:t>
+      </w:r>
+      <w:r>
+        <w:rPr>
+          <w:rStyle w:val="normaltextrun"/>
+          <w:rFonts w:eastAsiaTheme="majorEastAsia"/>
+          <w:color w:val="000000" w:themeColor="text1"/>
+        </w:rPr>
+        <w:t xml:space="preserve">We will further conduct analyses stratified by age, gender, socioeconomic status, fundamental needs (e.g., food and shelter), and political attitudes from GWP to identify characteristics contributing to well-being disparity within the </w:t>
+      </w:r>
+      <w:r>
+        <w:rPr>
+          <w:rStyle w:val="normaltextrun"/>
+          <w:rFonts w:eastAsiaTheme="majorEastAsia"/>
+          <w:color w:val="000000" w:themeColor="text1"/>
+        </w:rPr>
+        <w:t xml:space="preserve">Burmese </w:t>
+      </w:r>
+      <w:r>
+        <w:rPr>
+          <w:rStyle w:val="normaltextrun"/>
+          <w:rFonts w:eastAsiaTheme="majorEastAsia"/>
+          <w:color w:val="000000" w:themeColor="text1"/>
+        </w:rPr>
+        <w:t>population.</w:t>
+      </w:r>
+      <w:r>
+        <w:rPr>
+          <w:rStyle w:val="normaltextrun"/>
+          <w:rFonts w:eastAsiaTheme="majorEastAsia"/>
+          <w:color w:val="000000" w:themeColor="text1"/>
+        </w:rPr>
+        <w:t xml:space="preserve"> </w:t>
+      </w:r>
+      <w:r>
+        <w:rPr>
+          <w:rStyle w:val="normaltextrun"/>
+          <w:rFonts w:eastAsiaTheme="majorEastAsia"/>
+          <w:color w:val="000000" w:themeColor="text1"/>
+        </w:rPr>
+        <w:t>To contextualize the</w:t>
+      </w:r>
+      <w:r>
+        <w:rPr>
+          <w:rStyle w:val="normaltextrun"/>
+          <w:rFonts w:eastAsiaTheme="majorEastAsia"/>
+          <w:color w:val="000000" w:themeColor="text1"/>
+        </w:rPr>
+        <w:t xml:space="preserve"> well-being trend of Myanmar in the past decade</w:t>
+      </w:r>
+      <w:r>
+        <w:rPr>
+          <w:rStyle w:val="normaltextrun"/>
+          <w:rFonts w:eastAsiaTheme="majorEastAsia"/>
+          <w:color w:val="000000" w:themeColor="text1"/>
+        </w:rPr>
+        <w:t xml:space="preserve">, we will conduct </w:t>
+      </w:r>
+      <w:r>
+        <w:rPr>
+          <w:rStyle w:val="normaltextrun"/>
+          <w:rFonts w:eastAsiaTheme="majorEastAsia"/>
+          <w:color w:val="000000" w:themeColor="text1"/>
+        </w:rPr>
+        <w:t>another</w:t>
+      </w:r>
+      <w:r>
+        <w:rPr>
+          <w:rStyle w:val="normaltextrun"/>
+          <w:rFonts w:eastAsiaTheme="majorEastAsia"/>
+          <w:color w:val="000000" w:themeColor="text1"/>
+        </w:rPr>
+        <w:t xml:space="preserve"> set of multilevel analyses to compare </w:t>
+      </w:r>
+      <w:r>
+        <w:rPr>
+          <w:rStyle w:val="normaltextrun"/>
+          <w:rFonts w:eastAsiaTheme="majorEastAsia"/>
+          <w:color w:val="000000" w:themeColor="text1"/>
+        </w:rPr>
+        <w:t xml:space="preserve">Myanmar </w:t>
+      </w:r>
+      <w:r>
+        <w:rPr>
+          <w:rStyle w:val="normaltextrun"/>
+          <w:rFonts w:eastAsiaTheme="majorEastAsia"/>
+          <w:color w:val="000000" w:themeColor="text1"/>
+        </w:rPr>
+        <w:t xml:space="preserve">with countries </w:t>
+      </w:r>
+      <w:r>
+        <w:rPr>
+          <w:rStyle w:val="normaltextrun"/>
+          <w:rFonts w:eastAsiaTheme="majorEastAsia"/>
+          <w:color w:val="000000" w:themeColor="text1"/>
+        </w:rPr>
+        <w:t>undergoing major conflicts and war in the past decade</w:t>
+      </w:r>
+      <w:r>
+        <w:rPr>
+          <w:rStyle w:val="normaltextrun"/>
+          <w:rFonts w:eastAsiaTheme="majorEastAsia"/>
+          <w:color w:val="000000" w:themeColor="text1"/>
+        </w:rPr>
+        <w:t xml:space="preserve"> (2014–2024)</w:t>
+      </w:r>
+      <w:r>
+        <w:rPr>
+          <w:rStyle w:val="normaltextrun"/>
+          <w:rFonts w:eastAsiaTheme="majorEastAsia"/>
+          <w:color w:val="000000" w:themeColor="text1"/>
+        </w:rPr>
+        <w:t xml:space="preserve">, as </w:t>
+      </w:r>
+      <w:r>
+        <w:rPr>
+          <w:rStyle w:val="normaltextrun"/>
+          <w:rFonts w:eastAsiaTheme="majorEastAsia"/>
+          <w:color w:val="000000" w:themeColor="text1"/>
+        </w:rPr>
+        <w:t>identified</w:t>
+      </w:r>
+      <w:r>
+        <w:rPr>
+          <w:rStyle w:val="normaltextrun"/>
+          <w:rFonts w:eastAsiaTheme="majorEastAsia"/>
+          <w:color w:val="000000" w:themeColor="text1"/>
+        </w:rPr>
+        <w:t xml:space="preserve"> by </w:t>
+      </w:r>
+      <w:r>
+        <w:rPr>
+          <w:rStyle w:val="normaltextrun"/>
+          <w:rFonts w:eastAsiaTheme="majorEastAsia"/>
+          <w:color w:val="000000" w:themeColor="text1"/>
+        </w:rPr>
+        <w:t xml:space="preserve">the high number of conflict events in the country from </w:t>
+      </w:r>
+      <w:r>
+        <w:rPr>
+          <w:rStyle w:val="normaltextrun"/>
+          <w:rFonts w:eastAsiaTheme="majorEastAsia"/>
+          <w:i/>
+          <w:iCs/>
+          <w:color w:val="000000" w:themeColor="text1"/>
+        </w:rPr>
+        <w:t>UCPD</w:t>
+      </w:r>
+      <w:r>
+        <w:rPr>
+          <w:rStyle w:val="normaltextrun"/>
+          <w:rFonts w:eastAsiaTheme="majorEastAsia"/>
+          <w:color w:val="000000" w:themeColor="text1"/>
+        </w:rPr>
+        <w:t xml:space="preserve"> and </w:t>
+      </w:r>
+      <w:r>
+        <w:rPr>
+          <w:rStyle w:val="normaltextrun"/>
+          <w:rFonts w:eastAsiaTheme="majorEastAsia"/>
+          <w:i/>
+          <w:iCs/>
+          <w:color w:val="000000" w:themeColor="text1"/>
+        </w:rPr>
+        <w:t>ACLED</w:t>
+      </w:r>
+      <w:r>
+        <w:rPr>
+          <w:rStyle w:val="normaltextrun"/>
+          <w:rFonts w:eastAsiaTheme="majorEastAsia"/>
+          <w:color w:val="000000" w:themeColor="text1"/>
+        </w:rPr>
+        <w:t xml:space="preserve"> and ranking in </w:t>
       </w:r>
       <w:r>
         <w:rPr>
@@ -3817,41 +4653,15 @@
           <w:iCs/>
           <w:color w:val="000000" w:themeColor="text1"/>
         </w:rPr>
-        <w:t>Fragile State Index</w:t>
-      </w:r>
-      <w:r>
-        <w:rPr>
-          <w:rStyle w:val="normaltextrun"/>
-          <w:rFonts w:eastAsiaTheme="majorEastAsia"/>
-          <w:color w:val="000000" w:themeColor="text1"/>
-        </w:rPr>
-        <w:t xml:space="preserve"> which offer country-level peacefulness and vulnerability indicators, and the </w:t>
-      </w:r>
-      <w:r>
-        <w:rPr>
-          <w:rStyle w:val="normaltextrun"/>
-          <w:rFonts w:eastAsiaTheme="majorEastAsia"/>
-          <w:i/>
-          <w:iCs/>
-          <w:color w:val="000000" w:themeColor="text1"/>
-        </w:rPr>
-        <w:t>Armed Conflict Location &amp; Event Data</w:t>
-      </w:r>
-      <w:r>
-        <w:rPr>
-          <w:rStyle w:val="normaltextrun"/>
-          <w:rFonts w:eastAsiaTheme="majorEastAsia"/>
-          <w:color w:val="000000" w:themeColor="text1"/>
-        </w:rPr>
-        <w:t xml:space="preserve"> will provide sub-country geo-located conflict events that point to the most embattled regions. This integration will enable a dynamic assessment of peace and conflict. We will further conduct analyses stratified by age, gender, socioeconomic status, fundamental needs (e.g., food and shelter), and political attitudes from GWP to identify characteristics contributing to well-being disparity within the population. </w:t>
-      </w:r>
-      <w:r>
-        <w:rPr>
-          <w:rStyle w:val="eop"/>
-          <w:rFonts w:eastAsiaTheme="majorEastAsia"/>
-          <w:color w:val="000000" w:themeColor="text1"/>
-        </w:rPr>
-        <w:t> </w:t>
+        <w:t>State Fragility Index</w:t>
+      </w:r>
+      <w:r>
+        <w:rPr>
+          <w:rStyle w:val="normaltextrun"/>
+          <w:rFonts w:eastAsiaTheme="majorEastAsia"/>
+          <w:color w:val="000000" w:themeColor="text1"/>
+        </w:rPr>
+        <w:t xml:space="preserve">. </w:t>
       </w:r>
     </w:p>
     <w:p>
@@ -4221,6 +5031,7 @@
           <w:iCs/>
           <w:color w:val="000000" w:themeColor="text1"/>
         </w:rPr>
+        <w:lastRenderedPageBreak/>
         <w:t>Sadness.</w:t>
       </w:r>
       <w:r>
@@ -4337,7 +5148,6 @@
           <w:iCs/>
           <w:color w:val="000000" w:themeColor="text1"/>
         </w:rPr>
-        <w:lastRenderedPageBreak/>
         <w:t>Age [WP1220] (2012-2024):</w:t>
       </w:r>
     </w:p>
@@ -4987,6 +5797,7 @@
           <w:iCs/>
           <w:color w:val="000000" w:themeColor="text1"/>
         </w:rPr>
+        <w:lastRenderedPageBreak/>
         <w:t>Approval of national leadership [</w:t>
       </w:r>
       <w:r>
@@ -5158,7 +5969,6 @@
           <w:iCs/>
           <w:color w:val="000000" w:themeColor="text1"/>
         </w:rPr>
-        <w:lastRenderedPageBreak/>
         <w:t>Confidence in judicial system [</w:t>
       </w:r>
       <w:r>
@@ -5699,7 +6509,6 @@
           <w:color w:val="000000" w:themeColor="text1"/>
           <w:lang w:val="x-none"/>
         </w:rPr>
-        <w:lastRenderedPageBreak/>
         <w:t>Total number of death</w:t>
       </w:r>
       <w:r>
@@ -5737,6 +6546,47 @@
           <w:color w:val="000000" w:themeColor="text1"/>
         </w:rPr>
         <w:t xml:space="preserve">It includes death resulted from state-based violence, non-state violence, and one-sided violence. Data provided by the Uppsala Conflict Data Program. </w:t>
+      </w:r>
+    </w:p>
+    <w:p>
+      <w:pPr>
+        <w:rPr>
+          <w:rFonts w:ascii="Lato" w:hAnsi="Lato"/>
+          <w:color w:val="FFFFFF"/>
+          <w:sz w:val="23"/>
+          <w:szCs w:val="23"/>
+          <w:shd w:val="clear" w:color="auto" w:fill="274D70"/>
+        </w:rPr>
+      </w:pPr>
+      <w:r>
+        <w:rPr>
+          <w:rFonts w:ascii="Lato" w:hAnsi="Lato"/>
+          <w:color w:val="FFFFFF"/>
+          <w:sz w:val="23"/>
+          <w:szCs w:val="23"/>
+          <w:shd w:val="clear" w:color="auto" w:fill="274D70"/>
+        </w:rPr>
+        <w:t>Armed Conflict Location &amp; Event Data</w:t>
+      </w:r>
+    </w:p>
+    <w:p>
+      <w:pPr>
+        <w:pStyle w:val="ListParagraph"/>
+        <w:numPr>
+          <w:ilvl w:val="0"/>
+          <w:numId w:val="3"/>
+        </w:numPr>
+        <w:rPr>
+          <w:rFonts w:ascii="Times New Roman" w:hAnsi="Times New Roman" w:cs="Times New Roman"/>
+          <w:color w:val="000000" w:themeColor="text1"/>
+        </w:rPr>
+      </w:pPr>
+      <w:r>
+        <w:rPr>
+          <w:rFonts w:ascii="Times New Roman" w:hAnsi="Times New Roman" w:cs="Times New Roman"/>
+          <w:color w:val="000000" w:themeColor="text1"/>
+        </w:rPr>
+        <w:t>2010 Jan to present</w:t>
       </w:r>
     </w:p>
     <w:p>
@@ -5852,6 +6702,38 @@
           <w:rFonts w:ascii="Times New Roman" w:hAnsi="Times New Roman" w:cs="Times New Roman"/>
           <w:color w:val="000000"/>
         </w:rPr>
+        <w:t xml:space="preserve">BBC News. (2023, May 26). Myanmar country profile. </w:t>
+      </w:r>
+      <w:r>
+        <w:rPr>
+          <w:rFonts w:ascii="Times New Roman" w:hAnsi="Times New Roman" w:cs="Times New Roman"/>
+          <w:i/>
+          <w:iCs/>
+          <w:color w:val="000000"/>
+        </w:rPr>
+        <w:t>BBC News</w:t>
+      </w:r>
+      <w:r>
+        <w:rPr>
+          <w:rFonts w:ascii="Times New Roman" w:hAnsi="Times New Roman" w:cs="Times New Roman"/>
+          <w:color w:val="000000"/>
+        </w:rPr>
+        <w:t>. https://www.bbc.com/news/world-asia-pacific-12990563</w:t>
+      </w:r>
+    </w:p>
+    <w:p>
+      <w:pPr>
+        <w:pStyle w:val="Bibliography"/>
+        <w:rPr>
+          <w:rFonts w:ascii="Times New Roman" w:hAnsi="Times New Roman" w:cs="Times New Roman"/>
+          <w:color w:val="000000"/>
+        </w:rPr>
+      </w:pPr>
+      <w:r>
+        <w:rPr>
+          <w:rFonts w:ascii="Times New Roman" w:hAnsi="Times New Roman" w:cs="Times New Roman"/>
+          <w:color w:val="000000"/>
+        </w:rPr>
         <w:t xml:space="preserve">Charlson, F., Ommeren, M. van, Flaxman, A., Cornett, J., Whiteford, H., &amp; Saxena, S. (2019). New WHO prevalence estimates of mental disorders in conflict settings: A systematic review and meta-analysis. </w:t>
       </w:r>
       <w:r>
@@ -5996,6 +6878,38 @@
           <w:rFonts w:ascii="Times New Roman" w:hAnsi="Times New Roman" w:cs="Times New Roman"/>
           <w:color w:val="000000"/>
         </w:rPr>
+        <w:t xml:space="preserve">Henschke, R., Aung, K. K., Aung, J., &amp; Data Journalism Team. (2024, December 20). Soldier-spies in Myanmar help pro-democracy rebels make gains. </w:t>
+      </w:r>
+      <w:r>
+        <w:rPr>
+          <w:rFonts w:ascii="Times New Roman" w:hAnsi="Times New Roman" w:cs="Times New Roman"/>
+          <w:i/>
+          <w:iCs/>
+          <w:color w:val="000000"/>
+        </w:rPr>
+        <w:t>British Broadcasting Corporation</w:t>
+      </w:r>
+      <w:r>
+        <w:rPr>
+          <w:rFonts w:ascii="Times New Roman" w:hAnsi="Times New Roman" w:cs="Times New Roman"/>
+          <w:color w:val="000000"/>
+        </w:rPr>
+        <w:t>. https://www.bbc.com/news/articles/c390ndrny17o</w:t>
+      </w:r>
+    </w:p>
+    <w:p>
+      <w:pPr>
+        <w:pStyle w:val="Bibliography"/>
+        <w:rPr>
+          <w:rFonts w:ascii="Times New Roman" w:hAnsi="Times New Roman" w:cs="Times New Roman"/>
+          <w:color w:val="000000"/>
+        </w:rPr>
+      </w:pPr>
+      <w:r>
+        <w:rPr>
+          <w:rFonts w:ascii="Times New Roman" w:hAnsi="Times New Roman" w:cs="Times New Roman"/>
+          <w:color w:val="000000"/>
+        </w:rPr>
         <w:t xml:space="preserve">Htet, A. S., Soe, Z. W., Aye, W. T., Maung, C., Lien, L., Ottersen, O. P., &amp; </w:t>
       </w:r>
       <w:proofErr w:type="spellStart"/>
@@ -6093,6 +7007,7 @@
           <w:rFonts w:ascii="Times New Roman" w:hAnsi="Times New Roman" w:cs="Times New Roman"/>
           <w:color w:val="000000"/>
         </w:rPr>
+        <w:lastRenderedPageBreak/>
         <w:t>Kóczán</w:t>
       </w:r>
       <w:proofErr w:type="spellEnd"/>
@@ -6197,24 +7112,307 @@
           <w:rFonts w:ascii="Times New Roman" w:hAnsi="Times New Roman" w:cs="Times New Roman"/>
           <w:color w:val="000000"/>
         </w:rPr>
+        <w:t xml:space="preserve">Paddock, R. C. (2022, April 19). Myanmar’s Health System Is in Collapse, ‘Obliterated’ by the Regime. </w:t>
+      </w:r>
+      <w:r>
+        <w:rPr>
+          <w:rFonts w:ascii="Times New Roman" w:hAnsi="Times New Roman" w:cs="Times New Roman"/>
+          <w:i/>
+          <w:iCs/>
+          <w:color w:val="000000"/>
+        </w:rPr>
+        <w:t>The New York Times</w:t>
+      </w:r>
+      <w:r>
+        <w:rPr>
+          <w:rFonts w:ascii="Times New Roman" w:hAnsi="Times New Roman" w:cs="Times New Roman"/>
+          <w:color w:val="000000"/>
+        </w:rPr>
+        <w:t>. https://www.nytimes.com/2022/04/19/world/asia/myanmars-coup-doctors.html</w:t>
+      </w:r>
+    </w:p>
+    <w:p>
+      <w:pPr>
+        <w:pStyle w:val="Bibliography"/>
+        <w:rPr>
+          <w:rFonts w:ascii="Times New Roman" w:hAnsi="Times New Roman" w:cs="Times New Roman"/>
+          <w:color w:val="000000"/>
+        </w:rPr>
+      </w:pPr>
+      <w:r>
+        <w:rPr>
+          <w:rFonts w:ascii="Times New Roman" w:hAnsi="Times New Roman" w:cs="Times New Roman"/>
+          <w:color w:val="000000"/>
+        </w:rPr>
+        <w:t xml:space="preserve">Pearson, I., Chase, E., Van Kim, C., San, N. M., Ja, H., Hlaing, Z. M., Oo, N., Lae, K., Soe, E. E., Zobrist, B., Zimmerman, C., &amp; Ranganathan, M. (2025). Conflict exposure and mental health: A survey of adolescent girls and young women in Myanmar post the 2021 coup d’état. </w:t>
+      </w:r>
+      <w:r>
+        <w:rPr>
+          <w:rFonts w:ascii="Times New Roman" w:hAnsi="Times New Roman" w:cs="Times New Roman"/>
+          <w:i/>
+          <w:iCs/>
+          <w:color w:val="000000"/>
+        </w:rPr>
+        <w:t>Conflict and Health</w:t>
+      </w:r>
+      <w:r>
+        <w:rPr>
+          <w:rFonts w:ascii="Times New Roman" w:hAnsi="Times New Roman" w:cs="Times New Roman"/>
+          <w:color w:val="000000"/>
+        </w:rPr>
+        <w:t xml:space="preserve">, </w:t>
+      </w:r>
+      <w:r>
+        <w:rPr>
+          <w:rFonts w:ascii="Times New Roman" w:hAnsi="Times New Roman" w:cs="Times New Roman"/>
+          <w:i/>
+          <w:iCs/>
+          <w:color w:val="000000"/>
+        </w:rPr>
+        <w:t>19</w:t>
+      </w:r>
+      <w:r>
+        <w:rPr>
+          <w:rFonts w:ascii="Times New Roman" w:hAnsi="Times New Roman" w:cs="Times New Roman"/>
+          <w:color w:val="000000"/>
+        </w:rPr>
+        <w:t>(1), 29. https://doi.org/10.1186/s13031-025-00668-y</w:t>
+      </w:r>
+    </w:p>
+    <w:p>
+      <w:pPr>
+        <w:pStyle w:val="Bibliography"/>
+        <w:rPr>
+          <w:rFonts w:ascii="Times New Roman" w:hAnsi="Times New Roman" w:cs="Times New Roman"/>
+          <w:color w:val="000000"/>
+        </w:rPr>
+      </w:pPr>
+      <w:r>
+        <w:rPr>
+          <w:rFonts w:ascii="Times New Roman" w:hAnsi="Times New Roman" w:cs="Times New Roman"/>
+          <w:color w:val="000000"/>
+        </w:rPr>
+        <w:t xml:space="preserve">Raleigh, C., &amp; Kishi, K. (2024). </w:t>
+      </w:r>
+      <w:r>
+        <w:rPr>
+          <w:rFonts w:ascii="Times New Roman" w:hAnsi="Times New Roman" w:cs="Times New Roman"/>
+          <w:i/>
+          <w:iCs/>
+          <w:color w:val="000000"/>
+        </w:rPr>
+        <w:t>Conflict Index Results: December 2024</w:t>
+      </w:r>
+      <w:r>
+        <w:rPr>
+          <w:rFonts w:ascii="Times New Roman" w:hAnsi="Times New Roman" w:cs="Times New Roman"/>
+          <w:color w:val="000000"/>
+        </w:rPr>
+        <w:t xml:space="preserve"> (No. December 2024). Armed Conflict Location &amp; Event Data. https://acleddata.com/conflict-index/</w:t>
+      </w:r>
+    </w:p>
+    <w:p>
+      <w:pPr>
+        <w:pStyle w:val="Bibliography"/>
+        <w:rPr>
+          <w:rFonts w:ascii="Times New Roman" w:hAnsi="Times New Roman" w:cs="Times New Roman"/>
+          <w:color w:val="000000"/>
+        </w:rPr>
+      </w:pPr>
+      <w:r>
+        <w:rPr>
+          <w:rFonts w:ascii="Times New Roman" w:hAnsi="Times New Roman" w:cs="Times New Roman"/>
+          <w:color w:val="000000"/>
+        </w:rPr>
+        <w:t xml:space="preserve">Raleigh, C., Kishi, R., &amp; Linke, A. (2023). Political instability patterns are obscured by conflict dataset scope conditions, sources, and coding choices. </w:t>
+      </w:r>
+      <w:r>
+        <w:rPr>
+          <w:rFonts w:ascii="Times New Roman" w:hAnsi="Times New Roman" w:cs="Times New Roman"/>
+          <w:i/>
+          <w:iCs/>
+          <w:color w:val="000000"/>
+        </w:rPr>
+        <w:t>Humanities and Social Sciences Communications</w:t>
+      </w:r>
+      <w:r>
+        <w:rPr>
+          <w:rFonts w:ascii="Times New Roman" w:hAnsi="Times New Roman" w:cs="Times New Roman"/>
+          <w:color w:val="000000"/>
+        </w:rPr>
+        <w:t xml:space="preserve">, </w:t>
+      </w:r>
+      <w:r>
+        <w:rPr>
+          <w:rFonts w:ascii="Times New Roman" w:hAnsi="Times New Roman" w:cs="Times New Roman"/>
+          <w:i/>
+          <w:iCs/>
+          <w:color w:val="000000"/>
+        </w:rPr>
+        <w:t>10</w:t>
+      </w:r>
+      <w:r>
+        <w:rPr>
+          <w:rFonts w:ascii="Times New Roman" w:hAnsi="Times New Roman" w:cs="Times New Roman"/>
+          <w:color w:val="000000"/>
+        </w:rPr>
+        <w:t>(1), 74. https://doi.org/10.1057/s41599-023-01559-4</w:t>
+      </w:r>
+    </w:p>
+    <w:p>
+      <w:pPr>
+        <w:pStyle w:val="Bibliography"/>
+        <w:rPr>
+          <w:rFonts w:ascii="Times New Roman" w:hAnsi="Times New Roman" w:cs="Times New Roman"/>
+          <w:color w:val="000000"/>
+        </w:rPr>
+      </w:pPr>
+      <w:r>
+        <w:rPr>
+          <w:rFonts w:ascii="Times New Roman" w:hAnsi="Times New Roman" w:cs="Times New Roman"/>
+          <w:color w:val="000000"/>
+        </w:rPr>
+        <w:t xml:space="preserve">Raleigh, C., Linke, A., Hegre, H., &amp; Karlsen, J. (2010). Introducing ACLED: an armed conflict location and event dataset. </w:t>
+      </w:r>
+      <w:r>
+        <w:rPr>
+          <w:rFonts w:ascii="Times New Roman" w:hAnsi="Times New Roman" w:cs="Times New Roman"/>
+          <w:i/>
+          <w:iCs/>
+          <w:color w:val="000000"/>
+        </w:rPr>
+        <w:t>Journal of Peace Research</w:t>
+      </w:r>
+      <w:r>
+        <w:rPr>
+          <w:rFonts w:ascii="Times New Roman" w:hAnsi="Times New Roman" w:cs="Times New Roman"/>
+          <w:color w:val="000000"/>
+        </w:rPr>
+        <w:t xml:space="preserve">, </w:t>
+      </w:r>
+      <w:r>
+        <w:rPr>
+          <w:rFonts w:ascii="Times New Roman" w:hAnsi="Times New Roman" w:cs="Times New Roman"/>
+          <w:i/>
+          <w:iCs/>
+          <w:color w:val="000000"/>
+        </w:rPr>
+        <w:t>47</w:t>
+      </w:r>
+      <w:r>
+        <w:rPr>
+          <w:rFonts w:ascii="Times New Roman" w:hAnsi="Times New Roman" w:cs="Times New Roman"/>
+          <w:color w:val="000000"/>
+        </w:rPr>
+        <w:t>, 651–660.</w:t>
+      </w:r>
+    </w:p>
+    <w:p>
+      <w:pPr>
+        <w:pStyle w:val="Bibliography"/>
+        <w:rPr>
+          <w:rFonts w:ascii="Times New Roman" w:hAnsi="Times New Roman" w:cs="Times New Roman"/>
+          <w:color w:val="000000"/>
+        </w:rPr>
+      </w:pPr>
+      <w:r>
+        <w:rPr>
+          <w:rFonts w:ascii="Times New Roman" w:hAnsi="Times New Roman" w:cs="Times New Roman"/>
+          <w:color w:val="000000"/>
+        </w:rPr>
+        <w:t xml:space="preserve">Saw, H.-W., Owens, V., Morales, S. A., Rodriguez, N., Kern, C., &amp; Bach, R. L. (2023). Population mental health in Burma after 2021 military coup: Online non-probability survey. </w:t>
+      </w:r>
+      <w:proofErr w:type="spellStart"/>
+      <w:r>
+        <w:rPr>
+          <w:rFonts w:ascii="Times New Roman" w:hAnsi="Times New Roman" w:cs="Times New Roman"/>
+          <w:i/>
+          <w:iCs/>
+          <w:color w:val="000000"/>
+        </w:rPr>
+        <w:t>BJPsych</w:t>
+      </w:r>
+      <w:proofErr w:type="spellEnd"/>
+      <w:r>
+        <w:rPr>
+          <w:rFonts w:ascii="Times New Roman" w:hAnsi="Times New Roman" w:cs="Times New Roman"/>
+          <w:i/>
+          <w:iCs/>
+          <w:color w:val="000000"/>
+        </w:rPr>
+        <w:t xml:space="preserve"> Open</w:t>
+      </w:r>
+      <w:r>
+        <w:rPr>
+          <w:rFonts w:ascii="Times New Roman" w:hAnsi="Times New Roman" w:cs="Times New Roman"/>
+          <w:color w:val="000000"/>
+        </w:rPr>
+        <w:t xml:space="preserve">, </w:t>
+      </w:r>
+      <w:r>
+        <w:rPr>
+          <w:rFonts w:ascii="Times New Roman" w:hAnsi="Times New Roman" w:cs="Times New Roman"/>
+          <w:i/>
+          <w:iCs/>
+          <w:color w:val="000000"/>
+        </w:rPr>
+        <w:t>9</w:t>
+      </w:r>
+      <w:r>
+        <w:rPr>
+          <w:rFonts w:ascii="Times New Roman" w:hAnsi="Times New Roman" w:cs="Times New Roman"/>
+          <w:color w:val="000000"/>
+        </w:rPr>
+        <w:t>(5), e156. https://doi.org/10.1192/bjo.2023.550</w:t>
+      </w:r>
+    </w:p>
+    <w:p>
+      <w:pPr>
+        <w:pStyle w:val="Bibliography"/>
+        <w:rPr>
+          <w:rFonts w:ascii="Times New Roman" w:hAnsi="Times New Roman" w:cs="Times New Roman"/>
+          <w:color w:val="000000"/>
+        </w:rPr>
+      </w:pPr>
+      <w:r>
+        <w:rPr>
+          <w:rFonts w:ascii="Times New Roman" w:hAnsi="Times New Roman" w:cs="Times New Roman"/>
+          <w:color w:val="000000"/>
+        </w:rPr>
         <w:lastRenderedPageBreak/>
-        <w:t xml:space="preserve">Paddock, R. C. (2022, April 19). Myanmar’s Health System Is in Collapse, ‘Obliterated’ by the Regime. </w:t>
-      </w:r>
-      <w:r>
-        <w:rPr>
-          <w:rFonts w:ascii="Times New Roman" w:hAnsi="Times New Roman" w:cs="Times New Roman"/>
-          <w:i/>
-          <w:iCs/>
-          <w:color w:val="000000"/>
-        </w:rPr>
-        <w:t>The New York Times</w:t>
-      </w:r>
-      <w:r>
-        <w:rPr>
-          <w:rFonts w:ascii="Times New Roman" w:hAnsi="Times New Roman" w:cs="Times New Roman"/>
-          <w:color w:val="000000"/>
-        </w:rPr>
-        <w:t>. https://www.nytimes.com/2022/04/19/world/asia/myanmars-coup-doctors.html</w:t>
+        <w:t xml:space="preserve">Sheldon, K. M., &amp; Lyubomirsky, S. (2021). Revisiting the Sustainable Happiness Model and pie chart: Can happiness be successfully pursued? </w:t>
+      </w:r>
+      <w:r>
+        <w:rPr>
+          <w:rFonts w:ascii="Times New Roman" w:hAnsi="Times New Roman" w:cs="Times New Roman"/>
+          <w:i/>
+          <w:iCs/>
+          <w:color w:val="000000"/>
+        </w:rPr>
+        <w:t>The Journal of Positive Psychology</w:t>
+      </w:r>
+      <w:r>
+        <w:rPr>
+          <w:rFonts w:ascii="Times New Roman" w:hAnsi="Times New Roman" w:cs="Times New Roman"/>
+          <w:color w:val="000000"/>
+        </w:rPr>
+        <w:t xml:space="preserve">, </w:t>
+      </w:r>
+      <w:r>
+        <w:rPr>
+          <w:rFonts w:ascii="Times New Roman" w:hAnsi="Times New Roman" w:cs="Times New Roman"/>
+          <w:i/>
+          <w:iCs/>
+          <w:color w:val="000000"/>
+        </w:rPr>
+        <w:t>16</w:t>
+      </w:r>
+      <w:r>
+        <w:rPr>
+          <w:rFonts w:ascii="Times New Roman" w:hAnsi="Times New Roman" w:cs="Times New Roman"/>
+          <w:color w:val="000000"/>
+        </w:rPr>
+        <w:t>(2), 145–154. https://doi.org/10.1080/17439760.2019.1689421</w:t>
       </w:r>
     </w:p>
     <w:p>
@@ -6230,16 +7428,16 @@
           <w:rFonts w:ascii="Times New Roman" w:hAnsi="Times New Roman" w:cs="Times New Roman"/>
           <w:color w:val="000000"/>
         </w:rPr>
-        <w:t xml:space="preserve">Pearson, I., Chase, E., Van Kim, C., San, N. M., Ja, H., Hlaing, Z. M., Oo, N., Lae, K., Soe, E. E., Zobrist, B., Zimmerman, C., &amp; Ranganathan, M. (2025). Conflict exposure and mental health: A survey of adolescent girls and young women in Myanmar post the 2021 coup d’état. </w:t>
-      </w:r>
-      <w:r>
-        <w:rPr>
-          <w:rFonts w:ascii="Times New Roman" w:hAnsi="Times New Roman" w:cs="Times New Roman"/>
-          <w:i/>
-          <w:iCs/>
-          <w:color w:val="000000"/>
-        </w:rPr>
-        <w:t>Conflict and Health</w:t>
+        <w:t xml:space="preserve">Steinberg, D. (2008). Globalization, Dissent, and Orthodoxy: Burma/Myanmar and the Saffron Revolution. </w:t>
+      </w:r>
+      <w:r>
+        <w:rPr>
+          <w:rFonts w:ascii="Times New Roman" w:hAnsi="Times New Roman" w:cs="Times New Roman"/>
+          <w:i/>
+          <w:iCs/>
+          <w:color w:val="000000"/>
+        </w:rPr>
+        <w:t>Georgetown Journal of International Affairs</w:t>
       </w:r>
       <w:r>
         <w:rPr>
@@ -6255,14 +7453,14 @@
           <w:iCs/>
           <w:color w:val="000000"/>
         </w:rPr>
-        <w:t>19</w:t>
-      </w:r>
-      <w:r>
-        <w:rPr>
-          <w:rFonts w:ascii="Times New Roman" w:hAnsi="Times New Roman" w:cs="Times New Roman"/>
-          <w:color w:val="000000"/>
-        </w:rPr>
-        <w:t>(1), 29. https://doi.org/10.1186/s13031-025-00668-y</w:t>
+        <w:t>9</w:t>
+      </w:r>
+      <w:r>
+        <w:rPr>
+          <w:rFonts w:ascii="Times New Roman" w:hAnsi="Times New Roman" w:cs="Times New Roman"/>
+          <w:color w:val="000000"/>
+        </w:rPr>
+        <w:t>(2), 51–58.</w:t>
       </w:r>
     </w:p>
     <w:p>
@@ -6278,23 +7476,39 @@
           <w:rFonts w:ascii="Times New Roman" w:hAnsi="Times New Roman" w:cs="Times New Roman"/>
           <w:color w:val="000000"/>
         </w:rPr>
-        <w:t xml:space="preserve">Raleigh, C., &amp; Kishi, K. (2024). </w:t>
-      </w:r>
-      <w:r>
-        <w:rPr>
-          <w:rFonts w:ascii="Times New Roman" w:hAnsi="Times New Roman" w:cs="Times New Roman"/>
-          <w:i/>
-          <w:iCs/>
-          <w:color w:val="000000"/>
-        </w:rPr>
-        <w:t>Conflict Index Results: December 2024</w:t>
-      </w:r>
-      <w:r>
-        <w:rPr>
-          <w:rFonts w:ascii="Times New Roman" w:hAnsi="Times New Roman" w:cs="Times New Roman"/>
-          <w:color w:val="000000"/>
-        </w:rPr>
-        <w:t xml:space="preserve"> (No. December 2024). Armed Conflict Location &amp; Event Data. https://acleddata.com/conflict-index/</w:t>
+        <w:t xml:space="preserve">Stutzman, L. D., Lun, P., Yang, M., Chan, K., &amp; Cheung, F. (2025). Epilogue to the war: Afghanistan reports the lowest well-being in recorded history. </w:t>
+      </w:r>
+      <w:r>
+        <w:rPr>
+          <w:rFonts w:ascii="Times New Roman" w:hAnsi="Times New Roman" w:cs="Times New Roman"/>
+          <w:i/>
+          <w:iCs/>
+          <w:color w:val="000000"/>
+        </w:rPr>
+        <w:t>Science Advances</w:t>
+      </w:r>
+      <w:r>
+        <w:rPr>
+          <w:rFonts w:ascii="Times New Roman" w:hAnsi="Times New Roman" w:cs="Times New Roman"/>
+          <w:color w:val="000000"/>
+        </w:rPr>
+        <w:t xml:space="preserve">, </w:t>
+      </w:r>
+      <w:r>
+        <w:rPr>
+          <w:rFonts w:ascii="Times New Roman" w:hAnsi="Times New Roman" w:cs="Times New Roman"/>
+          <w:i/>
+          <w:iCs/>
+          <w:color w:val="000000"/>
+        </w:rPr>
+        <w:t>11</w:t>
+      </w:r>
+      <w:r>
+        <w:rPr>
+          <w:rFonts w:ascii="Times New Roman" w:hAnsi="Times New Roman" w:cs="Times New Roman"/>
+          <w:color w:val="000000"/>
+        </w:rPr>
+        <w:t>(22), eads4156. https://doi.org/10.1126/sciadv.ads4156</w:t>
       </w:r>
     </w:p>
     <w:p>
@@ -6310,39 +7524,39 @@
           <w:rFonts w:ascii="Times New Roman" w:hAnsi="Times New Roman" w:cs="Times New Roman"/>
           <w:color w:val="000000"/>
         </w:rPr>
-        <w:t xml:space="preserve">Raleigh, C., Kishi, R., &amp; Linke, A. (2023). Political instability patterns are obscured by conflict dataset scope conditions, sources, and coding choices. </w:t>
-      </w:r>
-      <w:r>
-        <w:rPr>
-          <w:rFonts w:ascii="Times New Roman" w:hAnsi="Times New Roman" w:cs="Times New Roman"/>
-          <w:i/>
-          <w:iCs/>
-          <w:color w:val="000000"/>
-        </w:rPr>
-        <w:t>Humanities and Social Sciences Communications</w:t>
-      </w:r>
-      <w:r>
-        <w:rPr>
-          <w:rFonts w:ascii="Times New Roman" w:hAnsi="Times New Roman" w:cs="Times New Roman"/>
-          <w:color w:val="000000"/>
-        </w:rPr>
-        <w:t xml:space="preserve">, </w:t>
-      </w:r>
-      <w:r>
-        <w:rPr>
-          <w:rFonts w:ascii="Times New Roman" w:hAnsi="Times New Roman" w:cs="Times New Roman"/>
-          <w:i/>
-          <w:iCs/>
-          <w:color w:val="000000"/>
-        </w:rPr>
-        <w:t>10</w:t>
-      </w:r>
-      <w:r>
-        <w:rPr>
-          <w:rFonts w:ascii="Times New Roman" w:hAnsi="Times New Roman" w:cs="Times New Roman"/>
-          <w:color w:val="000000"/>
-        </w:rPr>
-        <w:t>(1), 74. https://doi.org/10.1057/s41599-023-01559-4</w:t>
+        <w:t xml:space="preserve">UN Trade and </w:t>
+      </w:r>
+      <w:proofErr w:type="spellStart"/>
+      <w:r>
+        <w:rPr>
+          <w:rFonts w:ascii="Times New Roman" w:hAnsi="Times New Roman" w:cs="Times New Roman"/>
+          <w:color w:val="000000"/>
+        </w:rPr>
+        <w:t>Developmen</w:t>
+      </w:r>
+      <w:proofErr w:type="spellEnd"/>
+      <w:r>
+        <w:rPr>
+          <w:rFonts w:ascii="Times New Roman" w:hAnsi="Times New Roman" w:cs="Times New Roman"/>
+          <w:color w:val="000000"/>
+        </w:rPr>
+        <w:t xml:space="preserve">. (2025). </w:t>
+      </w:r>
+      <w:r>
+        <w:rPr>
+          <w:rFonts w:ascii="Times New Roman" w:hAnsi="Times New Roman" w:cs="Times New Roman"/>
+          <w:i/>
+          <w:iCs/>
+          <w:color w:val="000000"/>
+        </w:rPr>
+        <w:t>UN list of least developed countries | UN Trade and Development (UNCTAD)</w:t>
+      </w:r>
+      <w:r>
+        <w:rPr>
+          <w:rFonts w:ascii="Times New Roman" w:hAnsi="Times New Roman" w:cs="Times New Roman"/>
+          <w:color w:val="000000"/>
+        </w:rPr>
+        <w:t>. https://unctad.org/topic/least-developed-countries/list</w:t>
       </w:r>
     </w:p>
     <w:p>
@@ -6358,50 +7572,23 @@
           <w:rFonts w:ascii="Times New Roman" w:hAnsi="Times New Roman" w:cs="Times New Roman"/>
           <w:color w:val="000000"/>
         </w:rPr>
-        <w:t xml:space="preserve">Saw, H.-W., Owens, V., Morales, S. A., Rodriguez, N., Kern, C., &amp; Bach, R. L. (2023). Population mental health in Burma after 2021 military coup: Online non-probability survey. </w:t>
-      </w:r>
-      <w:proofErr w:type="spellStart"/>
-      <w:r>
-        <w:rPr>
-          <w:rFonts w:ascii="Times New Roman" w:hAnsi="Times New Roman" w:cs="Times New Roman"/>
-          <w:i/>
-          <w:iCs/>
-          <w:color w:val="000000"/>
-        </w:rPr>
-        <w:t>BJPsych</w:t>
-      </w:r>
-      <w:proofErr w:type="spellEnd"/>
-      <w:r>
-        <w:rPr>
-          <w:rFonts w:ascii="Times New Roman" w:hAnsi="Times New Roman" w:cs="Times New Roman"/>
-          <w:i/>
-          <w:iCs/>
-          <w:color w:val="000000"/>
-        </w:rPr>
-        <w:t xml:space="preserve"> Open</w:t>
-      </w:r>
-      <w:r>
-        <w:rPr>
-          <w:rFonts w:ascii="Times New Roman" w:hAnsi="Times New Roman" w:cs="Times New Roman"/>
-          <w:color w:val="000000"/>
-        </w:rPr>
-        <w:t xml:space="preserve">, </w:t>
-      </w:r>
-      <w:r>
-        <w:rPr>
-          <w:rFonts w:ascii="Times New Roman" w:hAnsi="Times New Roman" w:cs="Times New Roman"/>
-          <w:i/>
-          <w:iCs/>
-          <w:color w:val="000000"/>
-        </w:rPr>
-        <w:t>9</w:t>
-      </w:r>
-      <w:r>
-        <w:rPr>
-          <w:rFonts w:ascii="Times New Roman" w:hAnsi="Times New Roman" w:cs="Times New Roman"/>
-          <w:color w:val="000000"/>
-        </w:rPr>
-        <w:t>(5), e156. https://doi.org/10.1192/bjo.2023.550</w:t>
+        <w:t xml:space="preserve">United Nations. (2024, April 4). </w:t>
+      </w:r>
+      <w:r>
+        <w:rPr>
+          <w:rFonts w:ascii="Times New Roman" w:hAnsi="Times New Roman" w:cs="Times New Roman"/>
+          <w:i/>
+          <w:iCs/>
+          <w:color w:val="000000"/>
+        </w:rPr>
+        <w:t>As Crisis in Myanmar Worsens, Security Council Must Take Resolute Action to End Violence by Country’s Military, Address Humanitarian Situation, Speakers Urge</w:t>
+      </w:r>
+      <w:r>
+        <w:rPr>
+          <w:rFonts w:ascii="Times New Roman" w:hAnsi="Times New Roman" w:cs="Times New Roman"/>
+          <w:color w:val="000000"/>
+        </w:rPr>
+        <w:t>. https://press.un.org/en/2024/sc15652.doc.htm</w:t>
       </w:r>
     </w:p>
     <w:p>
@@ -6417,39 +7604,23 @@
           <w:rFonts w:ascii="Times New Roman" w:hAnsi="Times New Roman" w:cs="Times New Roman"/>
           <w:color w:val="000000"/>
         </w:rPr>
-        <w:t xml:space="preserve">Sheldon, K. M., &amp; Lyubomirsky, S. (2021). Revisiting the Sustainable Happiness Model and pie chart: Can happiness be successfully pursued? </w:t>
-      </w:r>
-      <w:r>
-        <w:rPr>
-          <w:rFonts w:ascii="Times New Roman" w:hAnsi="Times New Roman" w:cs="Times New Roman"/>
-          <w:i/>
-          <w:iCs/>
-          <w:color w:val="000000"/>
-        </w:rPr>
-        <w:t>The Journal of Positive Psychology</w:t>
-      </w:r>
-      <w:r>
-        <w:rPr>
-          <w:rFonts w:ascii="Times New Roman" w:hAnsi="Times New Roman" w:cs="Times New Roman"/>
-          <w:color w:val="000000"/>
-        </w:rPr>
-        <w:t xml:space="preserve">, </w:t>
-      </w:r>
-      <w:r>
-        <w:rPr>
-          <w:rFonts w:ascii="Times New Roman" w:hAnsi="Times New Roman" w:cs="Times New Roman"/>
-          <w:i/>
-          <w:iCs/>
-          <w:color w:val="000000"/>
-        </w:rPr>
-        <w:t>16</w:t>
-      </w:r>
-      <w:r>
-        <w:rPr>
-          <w:rFonts w:ascii="Times New Roman" w:hAnsi="Times New Roman" w:cs="Times New Roman"/>
-          <w:color w:val="000000"/>
-        </w:rPr>
-        <w:t>(2), 145–154. https://doi.org/10.1080/17439760.2019.1689421</w:t>
+        <w:t xml:space="preserve">United Nations High Commissioner for Refugees. (2025a). </w:t>
+      </w:r>
+      <w:r>
+        <w:rPr>
+          <w:rFonts w:ascii="Times New Roman" w:hAnsi="Times New Roman" w:cs="Times New Roman"/>
+          <w:i/>
+          <w:iCs/>
+          <w:color w:val="000000"/>
+        </w:rPr>
+        <w:t>Myanmar UNHCR displacement overview 30 Dec 2024</w:t>
+      </w:r>
+      <w:r>
+        <w:rPr>
+          <w:rFonts w:ascii="Times New Roman" w:hAnsi="Times New Roman" w:cs="Times New Roman"/>
+          <w:color w:val="000000"/>
+        </w:rPr>
+        <w:t>. https://data.unhcr.org/en/documents/details/113509</w:t>
       </w:r>
     </w:p>
     <w:p>
@@ -6465,39 +7636,23 @@
           <w:rFonts w:ascii="Times New Roman" w:hAnsi="Times New Roman" w:cs="Times New Roman"/>
           <w:color w:val="000000"/>
         </w:rPr>
-        <w:t xml:space="preserve">Stutzman, L. D., Lun, P., Yang, M., Chan, K., &amp; Cheung, F. (2025). Epilogue to the war: Afghanistan reports the lowest well-being in recorded history. </w:t>
-      </w:r>
-      <w:r>
-        <w:rPr>
-          <w:rFonts w:ascii="Times New Roman" w:hAnsi="Times New Roman" w:cs="Times New Roman"/>
-          <w:i/>
-          <w:iCs/>
-          <w:color w:val="000000"/>
-        </w:rPr>
-        <w:t>Science Advances</w:t>
-      </w:r>
-      <w:r>
-        <w:rPr>
-          <w:rFonts w:ascii="Times New Roman" w:hAnsi="Times New Roman" w:cs="Times New Roman"/>
-          <w:color w:val="000000"/>
-        </w:rPr>
-        <w:t xml:space="preserve">, </w:t>
-      </w:r>
-      <w:r>
-        <w:rPr>
-          <w:rFonts w:ascii="Times New Roman" w:hAnsi="Times New Roman" w:cs="Times New Roman"/>
-          <w:i/>
-          <w:iCs/>
-          <w:color w:val="000000"/>
-        </w:rPr>
-        <w:t>11</w:t>
-      </w:r>
-      <w:r>
-        <w:rPr>
-          <w:rFonts w:ascii="Times New Roman" w:hAnsi="Times New Roman" w:cs="Times New Roman"/>
-          <w:color w:val="000000"/>
-        </w:rPr>
-        <w:t>(22), eads4156. https://doi.org/10.1126/sciadv.ads4156</w:t>
+        <w:t xml:space="preserve">United Nations High Commissioner for Refugees. (2025b). </w:t>
+      </w:r>
+      <w:r>
+        <w:rPr>
+          <w:rFonts w:ascii="Times New Roman" w:hAnsi="Times New Roman" w:cs="Times New Roman"/>
+          <w:i/>
+          <w:iCs/>
+          <w:color w:val="000000"/>
+        </w:rPr>
+        <w:t>Update on the Human Rights Situation in Myanmar Overview of developments in 2024</w:t>
+      </w:r>
+      <w:r>
+        <w:rPr>
+          <w:rFonts w:ascii="Times New Roman" w:hAnsi="Times New Roman" w:cs="Times New Roman"/>
+          <w:color w:val="000000"/>
+        </w:rPr>
+        <w:t>.</w:t>
       </w:r>
     </w:p>
     <w:p>
@@ -6513,24 +7668,63 @@
           <w:rFonts w:ascii="Times New Roman" w:hAnsi="Times New Roman" w:cs="Times New Roman"/>
           <w:color w:val="000000"/>
         </w:rPr>
+        <w:t xml:space="preserve">United Nations Office for the Coordination of Humanitarian Affairs. (2024). </w:t>
+      </w:r>
+      <w:r>
+        <w:rPr>
+          <w:rFonts w:ascii="Times New Roman" w:hAnsi="Times New Roman" w:cs="Times New Roman"/>
+          <w:i/>
+          <w:iCs/>
+          <w:color w:val="000000"/>
+        </w:rPr>
+        <w:t>Myanmar Humanitarian Update No. 41</w:t>
+      </w:r>
+      <w:r>
+        <w:rPr>
+          <w:rFonts w:ascii="Times New Roman" w:hAnsi="Times New Roman" w:cs="Times New Roman"/>
+          <w:color w:val="000000"/>
+        </w:rPr>
+        <w:t>. United Nations. https://reliefweb.int/report/myanmar/myanmar-humanitarian-update-no-41-10-october-2024</w:t>
+      </w:r>
+    </w:p>
+    <w:p>
+      <w:pPr>
+        <w:pStyle w:val="Bibliography"/>
+        <w:rPr>
+          <w:rFonts w:ascii="Times New Roman" w:hAnsi="Times New Roman" w:cs="Times New Roman"/>
+          <w:color w:val="000000"/>
+        </w:rPr>
+      </w:pPr>
+      <w:r>
+        <w:rPr>
+          <w:rFonts w:ascii="Times New Roman" w:hAnsi="Times New Roman" w:cs="Times New Roman"/>
+          <w:color w:val="000000"/>
+        </w:rPr>
+        <w:t xml:space="preserve">United Nations Office for the Coordination of Humanitarian Affairs. (2025). </w:t>
+      </w:r>
+      <w:r>
+        <w:rPr>
+          <w:rFonts w:ascii="Times New Roman" w:hAnsi="Times New Roman" w:cs="Times New Roman"/>
+          <w:i/>
+          <w:iCs/>
+          <w:color w:val="000000"/>
+        </w:rPr>
+        <w:t>Myanmar Humanitarian Update</w:t>
+      </w:r>
+      <w:r>
+        <w:rPr>
+          <w:rFonts w:ascii="Times New Roman" w:hAnsi="Times New Roman" w:cs="Times New Roman"/>
+          <w:color w:val="000000"/>
+        </w:rPr>
+        <w:t xml:space="preserve"> (No. 43). </w:t>
+      </w:r>
+      <w:r>
+        <w:rPr>
+          <w:rFonts w:ascii="Times New Roman" w:hAnsi="Times New Roman" w:cs="Times New Roman"/>
+          <w:color w:val="000000"/>
+        </w:rPr>
         <w:lastRenderedPageBreak/>
-        <w:t xml:space="preserve">United Nations. (2024, April 4). </w:t>
-      </w:r>
-      <w:r>
-        <w:rPr>
-          <w:rFonts w:ascii="Times New Roman" w:hAnsi="Times New Roman" w:cs="Times New Roman"/>
-          <w:i/>
-          <w:iCs/>
-          <w:color w:val="000000"/>
-        </w:rPr>
-        <w:t>As Crisis in Myanmar Worsens, Security Council Must Take Resolute Action to End Violence by Country’s Military, Address Humanitarian Situation, Speakers Urge</w:t>
-      </w:r>
-      <w:r>
-        <w:rPr>
-          <w:rFonts w:ascii="Times New Roman" w:hAnsi="Times New Roman" w:cs="Times New Roman"/>
-          <w:color w:val="000000"/>
-        </w:rPr>
-        <w:t>. https://press.un.org/en/2024/sc15652.doc.htm</w:t>
+        <w:t>https://www.unocha.org/publications/report/myanmar/myanmar-humanitarian-update-no-43-reflecting-2024-and-preparing-2025</w:t>
       </w:r>
     </w:p>
     <w:p>
@@ -6546,119 +7740,23 @@
           <w:rFonts w:ascii="Times New Roman" w:hAnsi="Times New Roman" w:cs="Times New Roman"/>
           <w:color w:val="000000"/>
         </w:rPr>
-        <w:t xml:space="preserve">United Nations High Commissioner for Refugees. (2025a). </w:t>
-      </w:r>
-      <w:r>
-        <w:rPr>
-          <w:rFonts w:ascii="Times New Roman" w:hAnsi="Times New Roman" w:cs="Times New Roman"/>
-          <w:i/>
-          <w:iCs/>
-          <w:color w:val="000000"/>
-        </w:rPr>
-        <w:t>Myanmar UNHCR displacement overview 30 Dec 2024</w:t>
-      </w:r>
-      <w:r>
-        <w:rPr>
-          <w:rFonts w:ascii="Times New Roman" w:hAnsi="Times New Roman" w:cs="Times New Roman"/>
-          <w:color w:val="000000"/>
-        </w:rPr>
-        <w:t>. https://data.unhcr.org/en/documents/details/113509</w:t>
-      </w:r>
-    </w:p>
-    <w:p>
-      <w:pPr>
-        <w:pStyle w:val="Bibliography"/>
-        <w:rPr>
-          <w:rFonts w:ascii="Times New Roman" w:hAnsi="Times New Roman" w:cs="Times New Roman"/>
-          <w:color w:val="000000"/>
-        </w:rPr>
-      </w:pPr>
-      <w:r>
-        <w:rPr>
-          <w:rFonts w:ascii="Times New Roman" w:hAnsi="Times New Roman" w:cs="Times New Roman"/>
-          <w:color w:val="000000"/>
-        </w:rPr>
-        <w:t xml:space="preserve">United Nations High Commissioner for Refugees. (2025b). </w:t>
-      </w:r>
-      <w:r>
-        <w:rPr>
-          <w:rFonts w:ascii="Times New Roman" w:hAnsi="Times New Roman" w:cs="Times New Roman"/>
-          <w:i/>
-          <w:iCs/>
-          <w:color w:val="000000"/>
-        </w:rPr>
-        <w:t>Update on the Human Rights Situation in Myanmar Overview of developments in 2024</w:t>
-      </w:r>
-      <w:r>
-        <w:rPr>
-          <w:rFonts w:ascii="Times New Roman" w:hAnsi="Times New Roman" w:cs="Times New Roman"/>
-          <w:color w:val="000000"/>
-        </w:rPr>
-        <w:t>.</w:t>
-      </w:r>
-    </w:p>
-    <w:p>
-      <w:pPr>
-        <w:pStyle w:val="Bibliography"/>
-        <w:rPr>
-          <w:rFonts w:ascii="Times New Roman" w:hAnsi="Times New Roman" w:cs="Times New Roman"/>
-          <w:color w:val="000000"/>
-        </w:rPr>
-      </w:pPr>
-      <w:r>
-        <w:rPr>
-          <w:rFonts w:ascii="Times New Roman" w:hAnsi="Times New Roman" w:cs="Times New Roman"/>
-          <w:color w:val="000000"/>
-        </w:rPr>
-        <w:t xml:space="preserve">United Nations Office for the Coordination of Humanitarian Affairs. (2024). </w:t>
-      </w:r>
-      <w:r>
-        <w:rPr>
-          <w:rFonts w:ascii="Times New Roman" w:hAnsi="Times New Roman" w:cs="Times New Roman"/>
-          <w:i/>
-          <w:iCs/>
-          <w:color w:val="000000"/>
-        </w:rPr>
-        <w:t>Myanmar Humanitarian Update No. 41</w:t>
-      </w:r>
-      <w:r>
-        <w:rPr>
-          <w:rFonts w:ascii="Times New Roman" w:hAnsi="Times New Roman" w:cs="Times New Roman"/>
-          <w:color w:val="000000"/>
-        </w:rPr>
-        <w:t>. United Nations. https://reliefweb.int/report/myanmar/myanmar-humanitarian-update-no-41-10-october-2024</w:t>
-      </w:r>
-    </w:p>
-    <w:p>
-      <w:pPr>
-        <w:pStyle w:val="Bibliography"/>
-        <w:rPr>
-          <w:rFonts w:ascii="Times New Roman" w:hAnsi="Times New Roman" w:cs="Times New Roman"/>
-          <w:color w:val="000000"/>
-        </w:rPr>
-      </w:pPr>
-      <w:r>
-        <w:rPr>
-          <w:rFonts w:ascii="Times New Roman" w:hAnsi="Times New Roman" w:cs="Times New Roman"/>
-          <w:color w:val="000000"/>
-        </w:rPr>
-        <w:t xml:space="preserve">United Nations Office for the Coordination of Humanitarian Affairs. (2025). </w:t>
-      </w:r>
-      <w:r>
-        <w:rPr>
-          <w:rFonts w:ascii="Times New Roman" w:hAnsi="Times New Roman" w:cs="Times New Roman"/>
-          <w:i/>
-          <w:iCs/>
-          <w:color w:val="000000"/>
-        </w:rPr>
-        <w:t>Myanmar Humanitarian Update</w:t>
-      </w:r>
-      <w:r>
-        <w:rPr>
-          <w:rFonts w:ascii="Times New Roman" w:hAnsi="Times New Roman" w:cs="Times New Roman"/>
-          <w:color w:val="000000"/>
-        </w:rPr>
-        <w:t xml:space="preserve"> (No. 43). https://www.unocha.org/publications/report/myanmar/myanmar-humanitarian-update-no-43-reflecting-2024-and-preparing-2025</w:t>
+        <w:t xml:space="preserve">Uppsala Conflict Data Program. (2024, December 4). </w:t>
+      </w:r>
+      <w:r>
+        <w:rPr>
+          <w:rFonts w:ascii="Times New Roman" w:hAnsi="Times New Roman" w:cs="Times New Roman"/>
+          <w:i/>
+          <w:iCs/>
+          <w:color w:val="000000"/>
+        </w:rPr>
+        <w:t>Uppsala Conflict Data Program v2.01 (UCDP GED 24.1)</w:t>
+      </w:r>
+      <w:r>
+        <w:rPr>
+          <w:rFonts w:ascii="Times New Roman" w:hAnsi="Times New Roman" w:cs="Times New Roman"/>
+          <w:color w:val="000000"/>
+        </w:rPr>
+        <w:t>. UCDP Conflict Encyclopedia: Uppsala University. https://ucdp.uu.se/exploratory</w:t>
       </w:r>
     </w:p>
     <w:p>
@@ -8736,6 +9834,7 @@
   <w:style w:type="paragraph" w:default="1" w:styleId="Normal">
     <w:name w:val="Normal"/>
     <w:qFormat/>
+    <w:rsid w:val="006B2BCD"/>
   </w:style>
   <w:style w:type="paragraph" w:styleId="Heading1">
     <w:name w:val="heading 1"/>

</xml_diff>